<commit_message>
Adding More Jupyter Notebooks for XGBoost
</commit_message>
<xml_diff>
--- a/Documents/Reportes de Avance/16 Julio 2020.docx
+++ b/Documents/Reportes de Avance/16 Julio 2020.docx
@@ -1,6 +1,6 @@
 
 <file path=word/document.xml><?xml version="1.0" encoding="utf-8"?>
-<w:document xmlns:wpc="http://schemas.microsoft.com/office/word/2010/wordprocessingCanvas" xmlns:cx="http://schemas.microsoft.com/office/drawing/2014/chartex" xmlns:cx1="http://schemas.microsoft.com/office/drawing/2015/9/8/chartex" xmlns:cx2="http://schemas.microsoft.com/office/drawing/2015/10/21/chartex" xmlns:cx3="http://schemas.microsoft.com/office/drawing/2016/5/9/chartex" xmlns:cx4="http://schemas.microsoft.com/office/drawing/2016/5/10/chartex" xmlns:cx5="http://schemas.microsoft.com/office/drawing/2016/5/11/chartex" xmlns:cx6="http://schemas.microsoft.com/office/drawing/2016/5/12/chartex" xmlns:cx7="http://schemas.microsoft.com/office/drawing/2016/5/13/chartex" xmlns:cx8="http://schemas.microsoft.com/office/drawing/2016/5/14/chartex" xmlns:mc="http://schemas.openxmlformats.org/markup-compatibility/2006" xmlns:aink="http://schemas.microsoft.com/office/drawing/2016/ink" xmlns:am3d="http://schemas.microsoft.com/office/drawing/2017/model3d" xmlns:o="urn:schemas-microsoft-com:office:office" xmlns:r="http://schemas.openxmlformats.org/officeDocument/2006/relationships" xmlns:m="http://schemas.openxmlformats.org/officeDocument/2006/math" xmlns:v="urn:schemas-microsoft-com:vml" xmlns:wp14="http://schemas.microsoft.com/office/word/2010/wordprocessingDrawing" xmlns:wp="http://schemas.openxmlformats.org/drawingml/2006/wordprocessingDrawing" xmlns:w10="urn:schemas-microsoft-com:office:word" xmlns:w="http://schemas.openxmlformats.org/wordprocessingml/2006/main" xmlns:w14="http://schemas.microsoft.com/office/word/2010/wordml" xmlns:w15="http://schemas.microsoft.com/office/word/2012/wordml" xmlns:w16cex="http://schemas.microsoft.com/office/word/2018/wordml/cex" xmlns:w16cid="http://schemas.microsoft.com/office/word/2016/wordml/cid" xmlns:w16="http://schemas.microsoft.com/office/word/2018/wordml" xmlns:w16se="http://schemas.microsoft.com/office/word/2015/wordml/symex" xmlns:wpg="http://schemas.microsoft.com/office/word/2010/wordprocessingGroup" xmlns:wpi="http://schemas.microsoft.com/office/word/2010/wordprocessingInk" xmlns:wne="http://schemas.microsoft.com/office/word/2006/wordml" xmlns:wps="http://schemas.microsoft.com/office/word/2010/wordprocessingShape" mc:Ignorable="w14 w15 w16se w16cid w16 w16cex wp14">
+<w:document xmlns:wpc="http://schemas.microsoft.com/office/word/2010/wordprocessingCanvas" xmlns:cx="http://schemas.microsoft.com/office/drawing/2014/chartex" xmlns:cx1="http://schemas.microsoft.com/office/drawing/2015/9/8/chartex" xmlns:cx2="http://schemas.microsoft.com/office/drawing/2015/10/21/chartex" xmlns:cx3="http://schemas.microsoft.com/office/drawing/2016/5/9/chartex" xmlns:cx4="http://schemas.microsoft.com/office/drawing/2016/5/10/chartex" xmlns:cx5="http://schemas.microsoft.com/office/drawing/2016/5/11/chartex" xmlns:cx6="http://schemas.microsoft.com/office/drawing/2016/5/12/chartex" xmlns:cx7="http://schemas.microsoft.com/office/drawing/2016/5/13/chartex" xmlns:cx8="http://schemas.microsoft.com/office/drawing/2016/5/14/chartex" xmlns:mc="http://schemas.openxmlformats.org/markup-compatibility/2006" xmlns:aink="http://schemas.microsoft.com/office/drawing/2016/ink" xmlns:am3d="http://schemas.microsoft.com/office/drawing/2017/model3d" xmlns:o="urn:schemas-microsoft-com:office:office" xmlns:r="http://schemas.openxmlformats.org/officeDocument/2006/relationships" xmlns:m="http://schemas.openxmlformats.org/officeDocument/2006/math" xmlns:v="urn:schemas-microsoft-com:vml" xmlns:wp14="http://schemas.microsoft.com/office/word/2010/wordprocessingDrawing" xmlns:wp="http://schemas.openxmlformats.org/drawingml/2006/wordprocessingDrawing" xmlns:w10="urn:schemas-microsoft-com:office:word" xmlns:w="http://schemas.openxmlformats.org/wordprocessingml/2006/main" xmlns:w14="http://schemas.microsoft.com/office/word/2010/wordml" xmlns:w15="http://schemas.microsoft.com/office/word/2012/wordml" xmlns:w16cid="http://schemas.microsoft.com/office/word/2016/wordml/cid" xmlns:w16se="http://schemas.microsoft.com/office/word/2015/wordml/symex" xmlns:wpg="http://schemas.microsoft.com/office/word/2010/wordprocessingGroup" xmlns:wpi="http://schemas.microsoft.com/office/word/2010/wordprocessingInk" xmlns:wne="http://schemas.microsoft.com/office/word/2006/wordml" xmlns:wps="http://schemas.microsoft.com/office/word/2010/wordprocessingShape" mc:Ignorable="w14 w15 w16se w16cid wp14">
   <w:body>
     <w:p>
       <w:pPr>
@@ -59,27 +59,7 @@
           <w:szCs w:val="22"/>
           <w:lang w:val="es-ES"/>
         </w:rPr>
-        <w:t xml:space="preserve">Asesor: J. Guadalupe </w:t>
-      </w:r>
-      <w:proofErr w:type="spellStart"/>
-      <w:r>
-        <w:rPr>
-          <w:rFonts w:ascii="Calibri" w:hAnsi="Calibri" w:cs="Calibri"/>
-          <w:sz w:val="22"/>
-          <w:szCs w:val="22"/>
-          <w:lang w:val="es-ES"/>
-        </w:rPr>
-        <w:t>Olascuaga</w:t>
-      </w:r>
-      <w:proofErr w:type="spellEnd"/>
-      <w:r>
-        <w:rPr>
-          <w:rFonts w:ascii="Calibri" w:hAnsi="Calibri" w:cs="Calibri"/>
-          <w:sz w:val="22"/>
-          <w:szCs w:val="22"/>
-          <w:lang w:val="es-ES"/>
-        </w:rPr>
-        <w:t xml:space="preserve"> Cabrera</w:t>
+        <w:t>Asesor: J. Guadalupe Olascuaga Cabrera</w:t>
       </w:r>
     </w:p>
     <w:p>
@@ -130,39 +110,8 @@
           <w:szCs w:val="22"/>
           <w:lang w:val="es-ES"/>
         </w:rPr>
-        <w:t xml:space="preserve">Mawrer Amed </w:t>
-      </w:r>
-      <w:proofErr w:type="spellStart"/>
-      <w:r>
-        <w:rPr>
-          <w:rFonts w:ascii="Calibri" w:hAnsi="Calibri" w:cs="Calibri"/>
-          <w:sz w:val="22"/>
-          <w:szCs w:val="22"/>
-          <w:lang w:val="es-ES"/>
-        </w:rPr>
-        <w:t>Ramirez</w:t>
-      </w:r>
-      <w:proofErr w:type="spellEnd"/>
-      <w:r>
-        <w:rPr>
-          <w:rFonts w:ascii="Calibri" w:hAnsi="Calibri" w:cs="Calibri"/>
-          <w:sz w:val="22"/>
-          <w:szCs w:val="22"/>
-          <w:lang w:val="es-ES"/>
-        </w:rPr>
-        <w:t xml:space="preserve"> </w:t>
-      </w:r>
-      <w:proofErr w:type="spellStart"/>
-      <w:r>
-        <w:rPr>
-          <w:rFonts w:ascii="Calibri" w:hAnsi="Calibri" w:cs="Calibri"/>
-          <w:sz w:val="22"/>
-          <w:szCs w:val="22"/>
-          <w:lang w:val="es-ES"/>
-        </w:rPr>
-        <w:t>Martinez</w:t>
-      </w:r>
-      <w:proofErr w:type="spellEnd"/>
+        <w:t>Mawrer Amed Ramirez Martinez</w:t>
+      </w:r>
     </w:p>
     <w:p>
       <w:pPr>
@@ -221,7 +170,7 @@
           <w:szCs w:val="22"/>
           <w:lang w:val="es-ES"/>
         </w:rPr>
-        <w:t>09</w:t>
+        <w:t>16</w:t>
       </w:r>
       <w:r>
         <w:rPr>
@@ -348,77 +297,41 @@
           <w:rFonts w:ascii="Calibri" w:hAnsi="Calibri" w:cs="Calibri"/>
           <w:sz w:val="22"/>
           <w:szCs w:val="22"/>
-        </w:rPr>
-      </w:pPr>
-      <w:r>
-        <w:rPr>
-          <w:rFonts w:ascii="Calibri" w:hAnsi="Calibri" w:cs="Calibri"/>
-          <w:sz w:val="22"/>
-          <w:szCs w:val="22"/>
-        </w:rPr>
-        <w:t xml:space="preserve">Pipeline End to End para </w:t>
-      </w:r>
-      <w:proofErr w:type="spellStart"/>
-      <w:r>
-        <w:rPr>
-          <w:rFonts w:ascii="Calibri" w:hAnsi="Calibri" w:cs="Calibri"/>
-          <w:sz w:val="22"/>
-          <w:szCs w:val="22"/>
-        </w:rPr>
-        <w:t>clasific</w:t>
-      </w:r>
-      <w:r>
-        <w:rPr>
-          <w:rFonts w:ascii="Calibri" w:hAnsi="Calibri" w:cs="Calibri"/>
-          <w:sz w:val="22"/>
-          <w:szCs w:val="22"/>
-        </w:rPr>
-        <w:t>acion</w:t>
-      </w:r>
-      <w:proofErr w:type="spellEnd"/>
-      <w:r>
-        <w:rPr>
-          <w:rFonts w:ascii="Calibri" w:hAnsi="Calibri" w:cs="Calibri"/>
-          <w:sz w:val="22"/>
-          <w:szCs w:val="22"/>
-        </w:rPr>
-        <w:t xml:space="preserve"> de 5 </w:t>
-      </w:r>
-      <w:proofErr w:type="spellStart"/>
-      <w:r>
-        <w:rPr>
-          <w:rFonts w:ascii="Calibri" w:hAnsi="Calibri" w:cs="Calibri"/>
-          <w:sz w:val="22"/>
-          <w:szCs w:val="22"/>
-        </w:rPr>
-        <w:t>clases</w:t>
-      </w:r>
-      <w:proofErr w:type="spellEnd"/>
-      <w:r>
-        <w:rPr>
-          <w:rFonts w:ascii="Calibri" w:hAnsi="Calibri" w:cs="Calibri"/>
-          <w:sz w:val="22"/>
-          <w:szCs w:val="22"/>
-        </w:rPr>
-        <w:t xml:space="preserve"> (18 Features </w:t>
-      </w:r>
-      <w:proofErr w:type="spellStart"/>
-      <w:r>
-        <w:rPr>
-          <w:rFonts w:ascii="Calibri" w:hAnsi="Calibri" w:cs="Calibri"/>
-          <w:sz w:val="22"/>
-          <w:szCs w:val="22"/>
-        </w:rPr>
-        <w:t>Actuales</w:t>
-      </w:r>
-      <w:proofErr w:type="spellEnd"/>
-      <w:r>
-        <w:rPr>
-          <w:rFonts w:ascii="Calibri" w:hAnsi="Calibri" w:cs="Calibri"/>
-          <w:sz w:val="22"/>
-          <w:szCs w:val="22"/>
-        </w:rPr>
-        <w:t xml:space="preserve">). </w:t>
+          <w:lang w:val="es-ES"/>
+        </w:rPr>
+      </w:pPr>
+      <w:r>
+        <w:rPr>
+          <w:rFonts w:ascii="Calibri" w:hAnsi="Calibri" w:cs="Calibri"/>
+          <w:sz w:val="22"/>
+          <w:szCs w:val="22"/>
+          <w:lang w:val="es-ES"/>
+        </w:rPr>
+        <w:t>Continúe las pruebas con LSTM 5C y 3C con frecuencias 1D y 1H. Los resultados en todas las pruebas fueron ‘menos peores’ (perdidas) con 1D. Por tal motivo se decidió continuar la fase de exploración con ese dataset como base.</w:t>
+      </w:r>
+    </w:p>
+    <w:p>
+      <w:pPr>
+        <w:pStyle w:val="NormalWeb"/>
+        <w:numPr>
+          <w:ilvl w:val="0"/>
+          <w:numId w:val="7"/>
+        </w:numPr>
+        <w:spacing w:before="0" w:beforeAutospacing="0" w:after="0" w:afterAutospacing="0"/>
+        <w:rPr>
+          <w:rFonts w:ascii="Calibri" w:hAnsi="Calibri" w:cs="Calibri"/>
+          <w:sz w:val="22"/>
+          <w:szCs w:val="22"/>
+          <w:lang w:val="es-ES"/>
+        </w:rPr>
+      </w:pPr>
+      <w:r>
+        <w:rPr>
+          <w:rFonts w:ascii="Calibri" w:hAnsi="Calibri" w:cs="Calibri"/>
+          <w:sz w:val="22"/>
+          <w:szCs w:val="22"/>
+        </w:rPr>
+        <w:t xml:space="preserve">Agregar Logs para tracking de resultados. </w:t>
       </w:r>
     </w:p>
     <w:p>
@@ -441,29 +354,8 @@
           <w:rFonts w:ascii="Calibri" w:hAnsi="Calibri" w:cs="Calibri"/>
           <w:sz w:val="22"/>
           <w:szCs w:val="22"/>
-          <w:lang w:val="es-ES"/>
-        </w:rPr>
-        <w:t xml:space="preserve">.24 </w:t>
-      </w:r>
-      <w:proofErr w:type="spellStart"/>
-      <w:r>
-        <w:rPr>
-          <w:rFonts w:ascii="Calibri" w:hAnsi="Calibri" w:cs="Calibri"/>
-          <w:sz w:val="22"/>
-          <w:szCs w:val="22"/>
-          <w:lang w:val="es-ES"/>
-        </w:rPr>
-        <w:t>Acc</w:t>
-      </w:r>
-      <w:proofErr w:type="spellEnd"/>
-      <w:r>
-        <w:rPr>
-          <w:rFonts w:ascii="Calibri" w:hAnsi="Calibri" w:cs="Calibri"/>
-          <w:sz w:val="22"/>
-          <w:szCs w:val="22"/>
-          <w:lang w:val="es-ES"/>
-        </w:rPr>
-        <w:t xml:space="preserve"> en datos de 1H</w:t>
+        </w:rPr>
+        <w:t>Resultados por Modelo</w:t>
       </w:r>
     </w:p>
     <w:p>
@@ -481,57 +373,157 @@
           <w:lang w:val="es-ES"/>
         </w:rPr>
       </w:pPr>
-      <w:proofErr w:type="spellStart"/>
-      <w:r>
-        <w:rPr>
-          <w:rFonts w:ascii="Calibri" w:hAnsi="Calibri" w:cs="Calibri"/>
-          <w:sz w:val="22"/>
-          <w:szCs w:val="22"/>
-          <w:lang w:val="es-ES"/>
-        </w:rPr>
-        <w:t>Metricas</w:t>
-      </w:r>
-      <w:proofErr w:type="spellEnd"/>
-      <w:r>
-        <w:rPr>
-          <w:rFonts w:ascii="Calibri" w:hAnsi="Calibri" w:cs="Calibri"/>
-          <w:sz w:val="22"/>
-          <w:szCs w:val="22"/>
-          <w:lang w:val="es-ES"/>
-        </w:rPr>
-        <w:t xml:space="preserve"> </w:t>
-      </w:r>
-      <w:proofErr w:type="spellStart"/>
-      <w:r>
-        <w:rPr>
-          <w:rFonts w:ascii="Calibri" w:hAnsi="Calibri" w:cs="Calibri"/>
-          <w:sz w:val="22"/>
-          <w:szCs w:val="22"/>
-          <w:lang w:val="es-ES"/>
-        </w:rPr>
-        <w:t>Acc</w:t>
-      </w:r>
-      <w:proofErr w:type="spellEnd"/>
-      <w:r>
-        <w:rPr>
-          <w:rFonts w:ascii="Calibri" w:hAnsi="Calibri" w:cs="Calibri"/>
-          <w:sz w:val="22"/>
-          <w:szCs w:val="22"/>
-          <w:lang w:val="es-ES"/>
-        </w:rPr>
-        <w:t xml:space="preserve"> and </w:t>
-      </w:r>
-      <w:proofErr w:type="spellStart"/>
-      <w:r>
-        <w:rPr>
-          <w:rFonts w:ascii="Calibri" w:hAnsi="Calibri" w:cs="Calibri"/>
-          <w:sz w:val="22"/>
-          <w:szCs w:val="22"/>
-          <w:lang w:val="es-ES"/>
-        </w:rPr>
-        <w:t>Recall</w:t>
-      </w:r>
-      <w:proofErr w:type="spellEnd"/>
+      <w:r>
+        <w:rPr>
+          <w:rFonts w:ascii="Calibri" w:hAnsi="Calibri" w:cs="Calibri"/>
+          <w:sz w:val="22"/>
+          <w:szCs w:val="22"/>
+        </w:rPr>
+        <w:t>Resultados por backtesting</w:t>
+      </w:r>
+    </w:p>
+    <w:p>
+      <w:pPr>
+        <w:pStyle w:val="NormalWeb"/>
+        <w:numPr>
+          <w:ilvl w:val="0"/>
+          <w:numId w:val="7"/>
+        </w:numPr>
+        <w:spacing w:before="0" w:beforeAutospacing="0" w:after="0" w:afterAutospacing="0"/>
+        <w:rPr>
+          <w:rFonts w:ascii="Calibri" w:hAnsi="Calibri" w:cs="Calibri"/>
+          <w:sz w:val="22"/>
+          <w:szCs w:val="22"/>
+          <w:lang w:val="es-ES"/>
+        </w:rPr>
+      </w:pPr>
+      <w:r>
+        <w:rPr>
+          <w:rFonts w:ascii="Calibri" w:hAnsi="Calibri" w:cs="Calibri"/>
+          <w:sz w:val="22"/>
+          <w:szCs w:val="22"/>
+          <w:lang w:val="es-ES"/>
+        </w:rPr>
+        <w:t xml:space="preserve">Optimización de valores para Backtesting de 3 Clases. </w:t>
+      </w:r>
+      <w:r>
+        <w:rPr>
+          <w:rFonts w:ascii="Calibri" w:hAnsi="Calibri" w:cs="Calibri"/>
+          <w:sz w:val="22"/>
+          <w:szCs w:val="22"/>
+          <w:lang w:val="es-ES"/>
+        </w:rPr>
+        <w:t xml:space="preserve"> 99% de Win Rate.</w:t>
+      </w:r>
+    </w:p>
+    <w:p>
+      <w:pPr>
+        <w:pStyle w:val="NormalWeb"/>
+        <w:numPr>
+          <w:ilvl w:val="0"/>
+          <w:numId w:val="7"/>
+        </w:numPr>
+        <w:spacing w:before="0" w:beforeAutospacing="0" w:after="0" w:afterAutospacing="0"/>
+        <w:rPr>
+          <w:rFonts w:ascii="Calibri" w:hAnsi="Calibri" w:cs="Calibri"/>
+          <w:sz w:val="22"/>
+          <w:szCs w:val="22"/>
+          <w:lang w:val="es-ES"/>
+        </w:rPr>
+      </w:pPr>
+      <w:r>
+        <w:rPr>
+          <w:rFonts w:ascii="Calibri" w:hAnsi="Calibri" w:cs="Calibri"/>
+          <w:sz w:val="22"/>
+          <w:szCs w:val="22"/>
+          <w:lang w:val="es-ES"/>
+        </w:rPr>
+        <w:t>Se  exporaron los features de la librería backtesting para generar estrategias ganadoras usando Stop Loss (sl) y/o position.close().</w:t>
+      </w:r>
+    </w:p>
+    <w:p>
+      <w:pPr>
+        <w:pStyle w:val="NormalWeb"/>
+        <w:numPr>
+          <w:ilvl w:val="0"/>
+          <w:numId w:val="7"/>
+        </w:numPr>
+        <w:spacing w:before="0" w:beforeAutospacing="0" w:after="0" w:afterAutospacing="0"/>
+        <w:rPr>
+          <w:rFonts w:ascii="Calibri" w:hAnsi="Calibri" w:cs="Calibri"/>
+          <w:sz w:val="22"/>
+          <w:szCs w:val="22"/>
+          <w:lang w:val="es-ES"/>
+        </w:rPr>
+      </w:pPr>
+      <w:r>
+        <w:rPr>
+          <w:rFonts w:ascii="Calibri" w:hAnsi="Calibri" w:cs="Calibri"/>
+          <w:sz w:val="22"/>
+          <w:szCs w:val="22"/>
+          <w:lang w:val="es-ES"/>
+        </w:rPr>
+        <w:t>Se agrego un modelo de DNN básico 1 y 2 capas ocultas.</w:t>
+      </w:r>
+    </w:p>
+    <w:p>
+      <w:pPr>
+        <w:pStyle w:val="NormalWeb"/>
+        <w:numPr>
+          <w:ilvl w:val="0"/>
+          <w:numId w:val="7"/>
+        </w:numPr>
+        <w:spacing w:before="0" w:beforeAutospacing="0" w:after="0" w:afterAutospacing="0"/>
+        <w:rPr>
+          <w:rFonts w:ascii="Calibri" w:hAnsi="Calibri" w:cs="Calibri"/>
+          <w:sz w:val="22"/>
+          <w:szCs w:val="22"/>
+          <w:lang w:val="es-ES"/>
+        </w:rPr>
+      </w:pPr>
+      <w:r>
+        <w:rPr>
+          <w:rFonts w:ascii="Calibri" w:hAnsi="Calibri" w:cs="Calibri"/>
+          <w:sz w:val="22"/>
+          <w:szCs w:val="22"/>
+          <w:lang w:val="es-ES"/>
+        </w:rPr>
+        <w:t>Se implemento la librería TA para agregar features de indicadores financieros.</w:t>
+      </w:r>
+    </w:p>
+    <w:p>
+      <w:pPr>
+        <w:pStyle w:val="NormalWeb"/>
+        <w:numPr>
+          <w:ilvl w:val="0"/>
+          <w:numId w:val="7"/>
+        </w:numPr>
+        <w:spacing w:before="0" w:beforeAutospacing="0" w:after="0" w:afterAutospacing="0"/>
+        <w:rPr>
+          <w:rFonts w:ascii="Calibri" w:hAnsi="Calibri" w:cs="Calibri"/>
+          <w:sz w:val="22"/>
+          <w:szCs w:val="22"/>
+          <w:lang w:val="es-ES"/>
+        </w:rPr>
+      </w:pPr>
+      <w:r>
+        <w:rPr>
+          <w:rFonts w:ascii="Calibri" w:hAnsi="Calibri" w:cs="Calibri"/>
+          <w:sz w:val="22"/>
+          <w:szCs w:val="22"/>
+          <w:lang w:val="es-ES"/>
+        </w:rPr>
+        <w:t>Se agrego un modelo d XGBoost de tipo Logistic Regression</w:t>
+      </w:r>
+      <w:r>
+        <w:rPr>
+          <w:rFonts w:ascii="Calibri" w:hAnsi="Calibri" w:cs="Calibri"/>
+          <w:sz w:val="22"/>
+          <w:szCs w:val="22"/>
+          <w:lang w:val="es-ES"/>
+        </w:rPr>
+        <w:t xml:space="preserve"> para selección de Features.</w:t>
+      </w:r>
     </w:p>
     <w:p>
       <w:pPr>
@@ -548,46 +540,15 @@
           <w:lang w:val="es-ES"/>
         </w:rPr>
       </w:pPr>
-      <w:proofErr w:type="spellStart"/>
-      <w:r>
-        <w:rPr>
-          <w:rFonts w:ascii="Calibri" w:hAnsi="Calibri" w:cs="Calibri"/>
-          <w:sz w:val="22"/>
-          <w:szCs w:val="22"/>
-          <w:lang w:val="es-ES"/>
-        </w:rPr>
-        <w:t>Analisis</w:t>
-      </w:r>
-      <w:proofErr w:type="spellEnd"/>
-      <w:r>
-        <w:rPr>
-          <w:rFonts w:ascii="Calibri" w:hAnsi="Calibri" w:cs="Calibri"/>
-          <w:sz w:val="22"/>
-          <w:szCs w:val="22"/>
-          <w:lang w:val="es-ES"/>
-        </w:rPr>
-        <w:t xml:space="preserve"> con </w:t>
-      </w:r>
-      <w:r>
-        <w:rPr>
-          <w:rFonts w:ascii="Calibri" w:hAnsi="Calibri" w:cs="Calibri"/>
-          <w:sz w:val="22"/>
-          <w:szCs w:val="22"/>
-          <w:lang w:val="es-ES"/>
-        </w:rPr>
-        <w:t xml:space="preserve">Matriz de </w:t>
-      </w:r>
-      <w:proofErr w:type="spellStart"/>
-      <w:r>
-        <w:rPr>
-          <w:rFonts w:ascii="Calibri" w:hAnsi="Calibri" w:cs="Calibri"/>
-          <w:sz w:val="22"/>
-          <w:szCs w:val="22"/>
-          <w:lang w:val="es-ES"/>
-        </w:rPr>
-        <w:t>Confusion</w:t>
-      </w:r>
-      <w:proofErr w:type="spellEnd"/>
+      <w:r>
+        <w:rPr>
+          <w:rFonts w:ascii="Calibri" w:hAnsi="Calibri" w:cs="Calibri"/>
+          <w:sz w:val="22"/>
+          <w:szCs w:val="22"/>
+          <w:lang w:val="es-ES"/>
+        </w:rPr>
+        <w:t>Se encontró resultados superiores a los alcanzados con LSTM actual. &gt; .45 acc</w:t>
+      </w:r>
     </w:p>
     <w:p>
       <w:pPr>
@@ -601,18 +562,18 @@
           <w:rFonts w:ascii="Calibri" w:hAnsi="Calibri" w:cs="Calibri"/>
           <w:sz w:val="22"/>
           <w:szCs w:val="22"/>
-        </w:rPr>
-      </w:pPr>
-      <w:proofErr w:type="spellStart"/>
-      <w:r>
-        <w:rPr>
-          <w:rFonts w:ascii="Calibri" w:hAnsi="Calibri" w:cs="Calibri"/>
-          <w:sz w:val="22"/>
-          <w:szCs w:val="22"/>
-        </w:rPr>
-        <w:t>CrossValidation</w:t>
-      </w:r>
-      <w:proofErr w:type="spellEnd"/>
+          <w:lang w:val="es-ES"/>
+        </w:rPr>
+      </w:pPr>
+      <w:r>
+        <w:rPr>
+          <w:rFonts w:ascii="Calibri" w:hAnsi="Calibri" w:cs="Calibri"/>
+          <w:sz w:val="22"/>
+          <w:szCs w:val="22"/>
+          <w:lang w:val="es-ES"/>
+        </w:rPr>
+        <w:t xml:space="preserve">Se encontró que los resultados son mejores utilizando 3 Clases vs 5 clases. </w:t>
+      </w:r>
     </w:p>
     <w:p>
       <w:pPr>
@@ -626,55 +587,542 @@
           <w:rFonts w:ascii="Calibri" w:hAnsi="Calibri" w:cs="Calibri"/>
           <w:sz w:val="22"/>
           <w:szCs w:val="22"/>
-        </w:rPr>
-      </w:pPr>
-      <w:proofErr w:type="spellStart"/>
-      <w:r>
-        <w:rPr>
-          <w:rFonts w:ascii="Calibri" w:hAnsi="Calibri" w:cs="Calibri"/>
-          <w:sz w:val="22"/>
-          <w:szCs w:val="22"/>
-        </w:rPr>
-        <w:t>KFold</w:t>
-      </w:r>
-      <w:proofErr w:type="spellEnd"/>
-      <w:r>
-        <w:rPr>
-          <w:rFonts w:ascii="Calibri" w:hAnsi="Calibri" w:cs="Calibri"/>
-          <w:sz w:val="22"/>
-          <w:szCs w:val="22"/>
-        </w:rPr>
-        <w:t xml:space="preserve"> (10 </w:t>
-      </w:r>
-      <w:proofErr w:type="spellStart"/>
-      <w:r>
-        <w:rPr>
-          <w:rFonts w:ascii="Calibri" w:hAnsi="Calibri" w:cs="Calibri"/>
-          <w:sz w:val="22"/>
-          <w:szCs w:val="22"/>
-        </w:rPr>
-        <w:t>iteraciones</w:t>
-      </w:r>
-      <w:proofErr w:type="spellEnd"/>
-      <w:r>
-        <w:rPr>
-          <w:rFonts w:ascii="Calibri" w:hAnsi="Calibri" w:cs="Calibri"/>
-          <w:sz w:val="22"/>
-          <w:szCs w:val="22"/>
-        </w:rPr>
-        <w:t xml:space="preserve">, randomize). </w:t>
-      </w:r>
-    </w:p>
-    <w:p>
-      <w:pPr>
-        <w:pStyle w:val="NormalWeb"/>
-        <w:spacing w:before="0" w:beforeAutospacing="0" w:after="0" w:afterAutospacing="0"/>
-        <w:rPr>
-          <w:rFonts w:ascii="Calibri" w:hAnsi="Calibri" w:cs="Calibri"/>
-          <w:sz w:val="22"/>
-          <w:szCs w:val="22"/>
-        </w:rPr>
-      </w:pPr>
+          <w:lang w:val="es-ES"/>
+        </w:rPr>
+      </w:pPr>
+      <w:r>
+        <w:rPr>
+          <w:rFonts w:ascii="Calibri" w:hAnsi="Calibri" w:cs="Calibri"/>
+          <w:sz w:val="22"/>
+          <w:szCs w:val="22"/>
+          <w:lang w:val="es-ES"/>
+        </w:rPr>
+        <w:t xml:space="preserve">Para la selección de features se </w:t>
+      </w:r>
+      <w:r>
+        <w:rPr>
+          <w:rFonts w:ascii="Calibri" w:hAnsi="Calibri" w:cs="Calibri"/>
+          <w:sz w:val="22"/>
+          <w:szCs w:val="22"/>
+          <w:lang w:val="es-ES"/>
+        </w:rPr>
+        <w:t>exploró</w:t>
+      </w:r>
+      <w:r>
+        <w:rPr>
+          <w:rFonts w:ascii="Calibri" w:hAnsi="Calibri" w:cs="Calibri"/>
+          <w:sz w:val="22"/>
+          <w:szCs w:val="22"/>
+          <w:lang w:val="es-ES"/>
+        </w:rPr>
+        <w:t xml:space="preserve"> con datasets multiples de 27 features, 70 features y 145 features.</w:t>
+      </w:r>
+    </w:p>
+    <w:p>
+      <w:pPr>
+        <w:pStyle w:val="NormalWeb"/>
+        <w:numPr>
+          <w:ilvl w:val="2"/>
+          <w:numId w:val="7"/>
+        </w:numPr>
+        <w:spacing w:before="0" w:beforeAutospacing="0" w:after="0" w:afterAutospacing="0"/>
+        <w:rPr>
+          <w:rFonts w:ascii="Calibri" w:hAnsi="Calibri" w:cs="Calibri"/>
+          <w:sz w:val="22"/>
+          <w:szCs w:val="22"/>
+          <w:lang w:val="es-ES"/>
+        </w:rPr>
+      </w:pPr>
+      <w:r>
+        <w:rPr>
+          <w:rFonts w:ascii="Calibri" w:hAnsi="Calibri" w:cs="Calibri"/>
+          <w:sz w:val="22"/>
+          <w:szCs w:val="22"/>
+          <w:lang w:val="es-ES"/>
+        </w:rPr>
+        <w:t>En base a estos resultados se exploró el .acc utilizando n de profundidad para los 3 casos y se compararon resultados. Todo para frecuencia de 1D</w:t>
+      </w:r>
+    </w:p>
+    <w:p>
+      <w:pPr>
+        <w:pStyle w:val="NormalWeb"/>
+        <w:numPr>
+          <w:ilvl w:val="1"/>
+          <w:numId w:val="7"/>
+        </w:numPr>
+        <w:spacing w:before="0" w:beforeAutospacing="0" w:after="0" w:afterAutospacing="0"/>
+        <w:rPr>
+          <w:rFonts w:ascii="Calibri" w:hAnsi="Calibri" w:cs="Calibri"/>
+          <w:sz w:val="22"/>
+          <w:szCs w:val="22"/>
+          <w:lang w:val="es-ES"/>
+        </w:rPr>
+      </w:pPr>
+      <w:r>
+        <w:rPr>
+          <w:rFonts w:ascii="Calibri" w:hAnsi="Calibri" w:cs="Calibri"/>
+          <w:sz w:val="22"/>
+          <w:szCs w:val="22"/>
+          <w:lang w:val="es-ES"/>
+        </w:rPr>
+        <w:t xml:space="preserve">Los mejores resultados en ACC de XGBoost animaron mi exploración de mas modelos con esta herramienta. </w:t>
+      </w:r>
+    </w:p>
+    <w:p>
+      <w:pPr>
+        <w:pStyle w:val="NormalWeb"/>
+        <w:numPr>
+          <w:ilvl w:val="2"/>
+          <w:numId w:val="7"/>
+        </w:numPr>
+        <w:spacing w:before="0" w:beforeAutospacing="0" w:after="0" w:afterAutospacing="0"/>
+        <w:rPr>
+          <w:rFonts w:ascii="Calibri" w:hAnsi="Calibri" w:cs="Calibri"/>
+          <w:sz w:val="22"/>
+          <w:szCs w:val="22"/>
+          <w:lang w:val="es-ES"/>
+        </w:rPr>
+      </w:pPr>
+      <w:r>
+        <w:rPr>
+          <w:rFonts w:ascii="Calibri" w:hAnsi="Calibri" w:cs="Calibri"/>
+          <w:sz w:val="22"/>
+          <w:szCs w:val="22"/>
+          <w:lang w:val="es-ES"/>
+        </w:rPr>
+        <w:t xml:space="preserve">Se identifico que a mayor distribución de la clase es mejor el accuracy, se logro acc &gt; a .87 con valores con mayor margen. EL problema fue la cantidad de posiciones que se abren (predichas) es mas reducido. </w:t>
+      </w:r>
+    </w:p>
+    <w:p>
+      <w:pPr>
+        <w:pStyle w:val="NormalWeb"/>
+        <w:numPr>
+          <w:ilvl w:val="2"/>
+          <w:numId w:val="7"/>
+        </w:numPr>
+        <w:spacing w:before="0" w:beforeAutospacing="0" w:after="0" w:afterAutospacing="0"/>
+        <w:rPr>
+          <w:rFonts w:ascii="Calibri" w:hAnsi="Calibri" w:cs="Calibri"/>
+          <w:sz w:val="22"/>
+          <w:szCs w:val="22"/>
+          <w:lang w:val="es-ES"/>
+        </w:rPr>
+      </w:pPr>
+      <w:r>
+        <w:rPr>
+          <w:rFonts w:ascii="Calibri" w:hAnsi="Calibri" w:cs="Calibri"/>
+          <w:sz w:val="22"/>
+          <w:szCs w:val="22"/>
+          <w:lang w:val="es-ES"/>
+        </w:rPr>
+        <w:t xml:space="preserve">Un problema extra es la distribución de las clases no están balanceadas. </w:t>
+      </w:r>
+    </w:p>
+    <w:p>
+      <w:pPr>
+        <w:pStyle w:val="NormalWeb"/>
+        <w:numPr>
+          <w:ilvl w:val="2"/>
+          <w:numId w:val="7"/>
+        </w:numPr>
+        <w:spacing w:before="0" w:beforeAutospacing="0" w:after="0" w:afterAutospacing="0"/>
+        <w:rPr>
+          <w:rFonts w:ascii="Calibri" w:hAnsi="Calibri" w:cs="Calibri"/>
+          <w:sz w:val="22"/>
+          <w:szCs w:val="22"/>
+          <w:lang w:val="es-ES"/>
+        </w:rPr>
+      </w:pPr>
+      <w:r>
+        <w:rPr>
+          <w:rFonts w:ascii="Calibri" w:hAnsi="Calibri" w:cs="Calibri"/>
+          <w:sz w:val="22"/>
+          <w:szCs w:val="22"/>
+          <w:lang w:val="es-ES"/>
+        </w:rPr>
+        <w:t>Con datos balanceados, se tiene un accuracy menor</w:t>
+      </w:r>
+      <w:r>
+        <w:rPr>
+          <w:rFonts w:ascii="Calibri" w:hAnsi="Calibri" w:cs="Calibri"/>
+          <w:sz w:val="22"/>
+          <w:szCs w:val="22"/>
+          <w:lang w:val="es-ES"/>
+        </w:rPr>
+        <w:t xml:space="preserve"> del .30 pero mayor cantidad de posiciones -1 y 1. </w:t>
+      </w:r>
+    </w:p>
+    <w:p>
+      <w:pPr>
+        <w:pStyle w:val="NormalWeb"/>
+        <w:numPr>
+          <w:ilvl w:val="2"/>
+          <w:numId w:val="7"/>
+        </w:numPr>
+        <w:spacing w:before="0" w:beforeAutospacing="0" w:after="0" w:afterAutospacing="0"/>
+        <w:rPr>
+          <w:rFonts w:ascii="Calibri" w:hAnsi="Calibri" w:cs="Calibri"/>
+          <w:sz w:val="22"/>
+          <w:szCs w:val="22"/>
+          <w:lang w:val="es-ES"/>
+        </w:rPr>
+      </w:pPr>
+      <w:r>
+        <w:rPr>
+          <w:rFonts w:ascii="Calibri" w:hAnsi="Calibri" w:cs="Calibri"/>
+          <w:sz w:val="22"/>
+          <w:szCs w:val="22"/>
+          <w:lang w:val="es-ES"/>
+        </w:rPr>
+        <w:t xml:space="preserve">Con los valores encontrados en la optimización no fue el mejor accuracy en el modelo. </w:t>
+      </w:r>
+    </w:p>
+    <w:p>
+      <w:pPr>
+        <w:pStyle w:val="NormalWeb"/>
+        <w:numPr>
+          <w:ilvl w:val="1"/>
+          <w:numId w:val="7"/>
+        </w:numPr>
+        <w:spacing w:before="0" w:beforeAutospacing="0" w:after="0" w:afterAutospacing="0"/>
+        <w:rPr>
+          <w:rFonts w:ascii="Calibri" w:hAnsi="Calibri" w:cs="Calibri"/>
+          <w:sz w:val="22"/>
+          <w:szCs w:val="22"/>
+          <w:lang w:val="es-ES"/>
+        </w:rPr>
+      </w:pPr>
+      <w:r>
+        <w:rPr>
+          <w:rFonts w:ascii="Calibri" w:hAnsi="Calibri" w:cs="Calibri"/>
+          <w:sz w:val="22"/>
+          <w:szCs w:val="22"/>
+          <w:lang w:val="es-ES"/>
+        </w:rPr>
+        <w:t xml:space="preserve">Se realizo análisis de profundidad para multiples datasets (1D, 4H) con 145 Features, Selección de Features ~130F y 70F.   </w:t>
+      </w:r>
+    </w:p>
+    <w:p>
+      <w:pPr>
+        <w:pStyle w:val="NormalWeb"/>
+        <w:numPr>
+          <w:ilvl w:val="2"/>
+          <w:numId w:val="7"/>
+        </w:numPr>
+        <w:spacing w:before="0" w:beforeAutospacing="0" w:after="0" w:afterAutospacing="0"/>
+        <w:rPr>
+          <w:rFonts w:ascii="Calibri" w:hAnsi="Calibri" w:cs="Calibri"/>
+          <w:sz w:val="22"/>
+          <w:szCs w:val="22"/>
+          <w:lang w:val="es-ES"/>
+        </w:rPr>
+      </w:pPr>
+      <w:r>
+        <w:rPr>
+          <w:rFonts w:ascii="Calibri" w:hAnsi="Calibri" w:cs="Calibri"/>
+          <w:sz w:val="22"/>
+          <w:szCs w:val="22"/>
+          <w:lang w:val="es-ES"/>
+        </w:rPr>
+        <w:t xml:space="preserve">Mejores resultados promedio: 0 de Profundidad. 4, 8 y 11. </w:t>
+      </w:r>
+    </w:p>
+    <w:p>
+      <w:pPr>
+        <w:pStyle w:val="NormalWeb"/>
+        <w:numPr>
+          <w:ilvl w:val="1"/>
+          <w:numId w:val="7"/>
+        </w:numPr>
+        <w:spacing w:before="0" w:beforeAutospacing="0" w:after="0" w:afterAutospacing="0"/>
+        <w:rPr>
+          <w:rFonts w:ascii="Calibri" w:hAnsi="Calibri" w:cs="Calibri"/>
+          <w:sz w:val="22"/>
+          <w:szCs w:val="22"/>
+          <w:highlight w:val="yellow"/>
+          <w:lang w:val="es-ES"/>
+        </w:rPr>
+      </w:pPr>
+      <w:r>
+        <w:rPr>
+          <w:rFonts w:ascii="Calibri" w:hAnsi="Calibri" w:cs="Calibri"/>
+          <w:sz w:val="22"/>
+          <w:szCs w:val="22"/>
+          <w:highlight w:val="yellow"/>
+          <w:lang w:val="es-ES"/>
+        </w:rPr>
+        <w:t xml:space="preserve">Se obtuvieron resultados ganadores hasta de un 30% de return en capital usando datos de prueba, nunca vistos por el modelo. </w:t>
+      </w:r>
+    </w:p>
+    <w:p>
+      <w:pPr>
+        <w:pStyle w:val="NormalWeb"/>
+        <w:numPr>
+          <w:ilvl w:val="2"/>
+          <w:numId w:val="7"/>
+        </w:numPr>
+        <w:spacing w:before="0" w:beforeAutospacing="0" w:after="0" w:afterAutospacing="0"/>
+        <w:rPr>
+          <w:rFonts w:ascii="Calibri" w:hAnsi="Calibri" w:cs="Calibri"/>
+          <w:sz w:val="22"/>
+          <w:szCs w:val="22"/>
+          <w:highlight w:val="yellow"/>
+          <w:lang w:val="es-ES"/>
+        </w:rPr>
+      </w:pPr>
+      <w:r>
+        <w:rPr>
+          <w:rFonts w:ascii="Calibri" w:hAnsi="Calibri" w:cs="Calibri"/>
+          <w:sz w:val="22"/>
+          <w:szCs w:val="22"/>
+          <w:highlight w:val="yellow"/>
+          <w:lang w:val="es-ES"/>
+        </w:rPr>
+        <w:t xml:space="preserve">Con XGBoost Principalmente. </w:t>
+      </w:r>
+    </w:p>
+    <w:p>
+      <w:pPr>
+        <w:pStyle w:val="NormalWeb"/>
+        <w:numPr>
+          <w:ilvl w:val="2"/>
+          <w:numId w:val="7"/>
+        </w:numPr>
+        <w:spacing w:before="0" w:beforeAutospacing="0" w:after="0" w:afterAutospacing="0"/>
+        <w:rPr>
+          <w:rFonts w:ascii="Calibri" w:hAnsi="Calibri" w:cs="Calibri"/>
+          <w:sz w:val="22"/>
+          <w:szCs w:val="22"/>
+          <w:highlight w:val="yellow"/>
+          <w:lang w:val="es-ES"/>
+        </w:rPr>
+      </w:pPr>
+      <w:r>
+        <w:rPr>
+          <w:rFonts w:ascii="Calibri" w:hAnsi="Calibri" w:cs="Calibri"/>
+          <w:sz w:val="22"/>
+          <w:szCs w:val="22"/>
+          <w:highlight w:val="yellow"/>
+          <w:lang w:val="es-ES"/>
+        </w:rPr>
+        <w:t>La mayoría de pruebas realizadas 1D</w:t>
+      </w:r>
+    </w:p>
+    <w:p>
+      <w:pPr>
+        <w:pStyle w:val="NormalWeb"/>
+        <w:numPr>
+          <w:ilvl w:val="3"/>
+          <w:numId w:val="7"/>
+        </w:numPr>
+        <w:spacing w:before="0" w:beforeAutospacing="0" w:after="0" w:afterAutospacing="0"/>
+        <w:rPr>
+          <w:rFonts w:ascii="Calibri" w:hAnsi="Calibri" w:cs="Calibri"/>
+          <w:sz w:val="22"/>
+          <w:szCs w:val="22"/>
+          <w:highlight w:val="yellow"/>
+          <w:lang w:val="es-ES"/>
+        </w:rPr>
+      </w:pPr>
+      <w:r>
+        <w:rPr>
+          <w:rFonts w:ascii="Calibri" w:hAnsi="Calibri" w:cs="Calibri"/>
+          <w:sz w:val="22"/>
+          <w:szCs w:val="22"/>
+          <w:highlight w:val="yellow"/>
+          <w:lang w:val="es-ES"/>
+        </w:rPr>
+        <w:t xml:space="preserve">Los Dataset de 70 Features </w:t>
+      </w:r>
+      <w:r>
+        <w:rPr>
+          <w:rFonts w:ascii="Calibri" w:hAnsi="Calibri" w:cs="Calibri"/>
+          <w:sz w:val="22"/>
+          <w:szCs w:val="22"/>
+          <w:highlight w:val="yellow"/>
+          <w:lang w:val="es-ES"/>
+        </w:rPr>
+        <w:t xml:space="preserve">145 Features </w:t>
+      </w:r>
+    </w:p>
+    <w:p>
+      <w:pPr>
+        <w:pStyle w:val="NormalWeb"/>
+        <w:numPr>
+          <w:ilvl w:val="3"/>
+          <w:numId w:val="7"/>
+        </w:numPr>
+        <w:spacing w:before="0" w:beforeAutospacing="0" w:after="0" w:afterAutospacing="0"/>
+        <w:rPr>
+          <w:rFonts w:ascii="Calibri" w:hAnsi="Calibri" w:cs="Calibri"/>
+          <w:sz w:val="22"/>
+          <w:szCs w:val="22"/>
+          <w:highlight w:val="yellow"/>
+          <w:lang w:val="es-ES"/>
+        </w:rPr>
+      </w:pPr>
+      <w:r>
+        <w:rPr>
+          <w:rFonts w:ascii="Calibri" w:hAnsi="Calibri" w:cs="Calibri"/>
+          <w:sz w:val="22"/>
+          <w:szCs w:val="22"/>
+          <w:highlight w:val="yellow"/>
+          <w:lang w:val="es-ES"/>
+        </w:rPr>
+        <w:t>Profundidad: 0, 4  principalmente. Tambien 6, 9, 12, 7, 5 y 11</w:t>
+      </w:r>
+    </w:p>
+    <w:p>
+      <w:pPr>
+        <w:pStyle w:val="NormalWeb"/>
+        <w:numPr>
+          <w:ilvl w:val="3"/>
+          <w:numId w:val="7"/>
+        </w:numPr>
+        <w:spacing w:before="0" w:beforeAutospacing="0" w:after="0" w:afterAutospacing="0"/>
+        <w:rPr>
+          <w:rFonts w:ascii="Calibri" w:hAnsi="Calibri" w:cs="Calibri"/>
+          <w:sz w:val="22"/>
+          <w:szCs w:val="22"/>
+          <w:highlight w:val="yellow"/>
+          <w:lang w:val="es-ES"/>
+        </w:rPr>
+      </w:pPr>
+      <w:r>
+        <w:rPr>
+          <w:rFonts w:ascii="Calibri" w:hAnsi="Calibri" w:cs="Calibri"/>
+          <w:sz w:val="22"/>
+          <w:szCs w:val="22"/>
+          <w:highlight w:val="yellow"/>
+          <w:lang w:val="es-ES"/>
+        </w:rPr>
+        <w:t>.</w:t>
+      </w:r>
+      <w:r>
+        <w:rPr>
+          <w:rFonts w:ascii="Calibri" w:hAnsi="Calibri" w:cs="Calibri"/>
+          <w:sz w:val="22"/>
+          <w:szCs w:val="22"/>
+          <w:highlight w:val="yellow"/>
+          <w:lang w:val="es-ES"/>
+        </w:rPr>
+        <w:t>00</w:t>
+      </w:r>
+      <w:r>
+        <w:rPr>
+          <w:rFonts w:ascii="Calibri" w:hAnsi="Calibri" w:cs="Calibri"/>
+          <w:sz w:val="22"/>
+          <w:szCs w:val="22"/>
+          <w:highlight w:val="yellow"/>
+          <w:lang w:val="es-ES"/>
+        </w:rPr>
+        <w:t xml:space="preserve">2 de validación y .2 de pruebas. </w:t>
+      </w:r>
+    </w:p>
+    <w:p>
+      <w:pPr>
+        <w:pStyle w:val="NormalWeb"/>
+        <w:numPr>
+          <w:ilvl w:val="2"/>
+          <w:numId w:val="7"/>
+        </w:numPr>
+        <w:spacing w:before="0" w:beforeAutospacing="0" w:after="0" w:afterAutospacing="0"/>
+        <w:rPr>
+          <w:rFonts w:ascii="Calibri" w:hAnsi="Calibri" w:cs="Calibri"/>
+          <w:sz w:val="22"/>
+          <w:szCs w:val="22"/>
+          <w:highlight w:val="yellow"/>
+          <w:lang w:val="es-ES"/>
+        </w:rPr>
+      </w:pPr>
+      <w:r>
+        <w:rPr>
+          <w:rFonts w:ascii="Calibri" w:hAnsi="Calibri" w:cs="Calibri"/>
+          <w:sz w:val="22"/>
+          <w:szCs w:val="22"/>
+          <w:highlight w:val="yellow"/>
+          <w:lang w:val="es-ES"/>
+        </w:rPr>
+        <w:lastRenderedPageBreak/>
+        <w:t>El Accuracy de los modelos es de mas de .39</w:t>
+      </w:r>
+    </w:p>
+    <w:p>
+      <w:pPr>
+        <w:pStyle w:val="NormalWeb"/>
+        <w:numPr>
+          <w:ilvl w:val="2"/>
+          <w:numId w:val="7"/>
+        </w:numPr>
+        <w:spacing w:before="0" w:beforeAutospacing="0" w:after="0" w:afterAutospacing="0"/>
+        <w:rPr>
+          <w:rFonts w:ascii="Calibri" w:hAnsi="Calibri" w:cs="Calibri"/>
+          <w:sz w:val="22"/>
+          <w:szCs w:val="22"/>
+          <w:highlight w:val="yellow"/>
+          <w:lang w:val="es-ES"/>
+        </w:rPr>
+      </w:pPr>
+      <w:r>
+        <w:rPr>
+          <w:rFonts w:ascii="Calibri" w:hAnsi="Calibri" w:cs="Calibri"/>
+          <w:sz w:val="22"/>
+          <w:szCs w:val="22"/>
+          <w:highlight w:val="yellow"/>
+          <w:lang w:val="es-ES"/>
+        </w:rPr>
+        <w:t xml:space="preserve">Hay casos donde el accuracy es superior al .50 y no se tienen ganancias. </w:t>
+      </w:r>
+    </w:p>
+    <w:p>
+      <w:pPr>
+        <w:pStyle w:val="NormalWeb"/>
+        <w:numPr>
+          <w:ilvl w:val="2"/>
+          <w:numId w:val="7"/>
+        </w:numPr>
+        <w:spacing w:before="0" w:beforeAutospacing="0" w:after="0" w:afterAutospacing="0"/>
+        <w:rPr>
+          <w:rFonts w:ascii="Calibri" w:hAnsi="Calibri" w:cs="Calibri"/>
+          <w:sz w:val="22"/>
+          <w:szCs w:val="22"/>
+          <w:lang w:val="es-ES"/>
+        </w:rPr>
+      </w:pPr>
+      <w:r>
+        <w:rPr>
+          <w:rFonts w:ascii="Calibri" w:hAnsi="Calibri" w:cs="Calibri"/>
+          <w:sz w:val="22"/>
+          <w:szCs w:val="22"/>
+          <w:lang w:val="es-ES"/>
+        </w:rPr>
+        <w:t xml:space="preserve">Backtesting Model Name: </w:t>
+      </w:r>
+    </w:p>
+    <w:p>
+      <w:pPr>
+        <w:pStyle w:val="NormalWeb"/>
+        <w:numPr>
+          <w:ilvl w:val="3"/>
+          <w:numId w:val="7"/>
+        </w:numPr>
+        <w:spacing w:before="0" w:beforeAutospacing="0" w:after="0" w:afterAutospacing="0"/>
+        <w:rPr>
+          <w:rFonts w:ascii="Calibri" w:hAnsi="Calibri" w:cs="Calibri"/>
+          <w:sz w:val="22"/>
+          <w:szCs w:val="22"/>
+          <w:lang w:val="es-ES"/>
+        </w:rPr>
+      </w:pPr>
+      <w:r>
+        <w:rPr>
+          <w:rFonts w:ascii="Calibri" w:hAnsi="Calibri" w:cs="Calibri"/>
+          <w:sz w:val="22"/>
+          <w:szCs w:val="22"/>
+          <w:lang w:val="es-ES"/>
+        </w:rPr>
+        <w:t>3C-EURUSD_FULL_1D_145F_0.002Sep__5137Size_XGBOOST_0Prof_0.39acc_Class_02_RealTest</w:t>
+      </w:r>
     </w:p>
     <w:p>
       <w:pPr>
@@ -698,177 +1146,7 @@
           <w:szCs w:val="22"/>
           <w:lang w:val="es-ES"/>
         </w:rPr>
-        <w:t xml:space="preserve">Se agrego </w:t>
-      </w:r>
-      <w:proofErr w:type="spellStart"/>
-      <w:r>
-        <w:rPr>
-          <w:rFonts w:ascii="Calibri" w:hAnsi="Calibri" w:cs="Calibri"/>
-          <w:sz w:val="22"/>
-          <w:szCs w:val="22"/>
-          <w:lang w:val="es-ES"/>
-        </w:rPr>
-        <w:t>OneHot</w:t>
-      </w:r>
-      <w:proofErr w:type="spellEnd"/>
-      <w:r>
-        <w:rPr>
-          <w:rFonts w:ascii="Calibri" w:hAnsi="Calibri" w:cs="Calibri"/>
-          <w:sz w:val="22"/>
-          <w:szCs w:val="22"/>
-          <w:lang w:val="es-ES"/>
-        </w:rPr>
-        <w:t xml:space="preserve"> para el Vector Y</w:t>
-      </w:r>
-      <w:r>
-        <w:rPr>
-          <w:rFonts w:ascii="Calibri" w:hAnsi="Calibri" w:cs="Calibri"/>
-          <w:sz w:val="22"/>
-          <w:szCs w:val="22"/>
-          <w:lang w:val="es-ES"/>
-        </w:rPr>
-        <w:t xml:space="preserve"> basado en el % de cambio.</w:t>
-      </w:r>
-    </w:p>
-    <w:p>
-      <w:pPr>
-        <w:pStyle w:val="NormalWeb"/>
-        <w:numPr>
-          <w:ilvl w:val="0"/>
-          <w:numId w:val="7"/>
-        </w:numPr>
-        <w:spacing w:before="0" w:beforeAutospacing="0" w:after="0" w:afterAutospacing="0"/>
-        <w:rPr>
-          <w:rFonts w:ascii="Calibri" w:hAnsi="Calibri" w:cs="Calibri"/>
-          <w:sz w:val="22"/>
-          <w:szCs w:val="22"/>
-          <w:lang w:val="es-ES"/>
-        </w:rPr>
-      </w:pPr>
-      <w:proofErr w:type="spellStart"/>
-      <w:r>
-        <w:rPr>
-          <w:rFonts w:ascii="Calibri" w:hAnsi="Calibri" w:cs="Calibri"/>
-          <w:sz w:val="22"/>
-          <w:szCs w:val="22"/>
-          <w:lang w:val="es-ES"/>
-        </w:rPr>
-        <w:t>Prediccion</w:t>
-      </w:r>
-      <w:proofErr w:type="spellEnd"/>
-      <w:r>
-        <w:rPr>
-          <w:rFonts w:ascii="Calibri" w:hAnsi="Calibri" w:cs="Calibri"/>
-          <w:sz w:val="22"/>
-          <w:szCs w:val="22"/>
-          <w:lang w:val="es-ES"/>
-        </w:rPr>
-        <w:t xml:space="preserve"> </w:t>
-      </w:r>
-      <w:proofErr w:type="spellStart"/>
-      <w:r>
-        <w:rPr>
-          <w:rFonts w:ascii="Calibri" w:hAnsi="Calibri" w:cs="Calibri"/>
-          <w:sz w:val="22"/>
-          <w:szCs w:val="22"/>
-          <w:lang w:val="es-ES"/>
-        </w:rPr>
-        <w:t>multiStep</w:t>
-      </w:r>
-      <w:proofErr w:type="spellEnd"/>
-      <w:r>
-        <w:rPr>
-          <w:rFonts w:ascii="Calibri" w:hAnsi="Calibri" w:cs="Calibri"/>
-          <w:sz w:val="22"/>
-          <w:szCs w:val="22"/>
-          <w:lang w:val="es-ES"/>
-        </w:rPr>
-        <w:t xml:space="preserve"> para </w:t>
-      </w:r>
-      <w:proofErr w:type="spellStart"/>
-      <w:r>
-        <w:rPr>
-          <w:rFonts w:ascii="Calibri" w:hAnsi="Calibri" w:cs="Calibri"/>
-          <w:sz w:val="22"/>
-          <w:szCs w:val="22"/>
-          <w:lang w:val="es-ES"/>
-        </w:rPr>
-        <w:t>Regression</w:t>
-      </w:r>
-      <w:proofErr w:type="spellEnd"/>
-      <w:r>
-        <w:rPr>
-          <w:rFonts w:ascii="Calibri" w:hAnsi="Calibri" w:cs="Calibri"/>
-          <w:sz w:val="22"/>
-          <w:szCs w:val="22"/>
-          <w:lang w:val="es-ES"/>
-        </w:rPr>
-        <w:t xml:space="preserve"> con LSTM (</w:t>
-      </w:r>
-      <w:proofErr w:type="spellStart"/>
-      <w:r>
-        <w:rPr>
-          <w:rFonts w:ascii="Calibri" w:hAnsi="Calibri" w:cs="Calibri"/>
-          <w:sz w:val="22"/>
-          <w:szCs w:val="22"/>
-          <w:lang w:val="es-ES"/>
-        </w:rPr>
-        <w:t>dinamico</w:t>
-      </w:r>
-      <w:proofErr w:type="spellEnd"/>
-      <w:r>
-        <w:rPr>
-          <w:rFonts w:ascii="Calibri" w:hAnsi="Calibri" w:cs="Calibri"/>
-          <w:sz w:val="22"/>
-          <w:szCs w:val="22"/>
-          <w:lang w:val="es-ES"/>
-        </w:rPr>
-        <w:t xml:space="preserve"> a 2 o n </w:t>
-      </w:r>
-      <w:proofErr w:type="spellStart"/>
-      <w:r>
-        <w:rPr>
-          <w:rFonts w:ascii="Calibri" w:hAnsi="Calibri" w:cs="Calibri"/>
-          <w:sz w:val="22"/>
-          <w:szCs w:val="22"/>
-          <w:lang w:val="es-ES"/>
-        </w:rPr>
-        <w:t>steps</w:t>
-      </w:r>
-      <w:proofErr w:type="spellEnd"/>
-      <w:r>
-        <w:rPr>
-          <w:rFonts w:ascii="Calibri" w:hAnsi="Calibri" w:cs="Calibri"/>
-          <w:sz w:val="22"/>
-          <w:szCs w:val="22"/>
-          <w:lang w:val="es-ES"/>
-        </w:rPr>
-        <w:t>).</w:t>
-      </w:r>
-    </w:p>
-    <w:p>
-      <w:pPr>
-        <w:pStyle w:val="NormalWeb"/>
-        <w:numPr>
-          <w:ilvl w:val="0"/>
-          <w:numId w:val="7"/>
-        </w:numPr>
-        <w:spacing w:before="0" w:beforeAutospacing="0" w:after="0" w:afterAutospacing="0"/>
-        <w:rPr>
-          <w:rFonts w:ascii="Calibri" w:hAnsi="Calibri" w:cs="Calibri"/>
-          <w:sz w:val="22"/>
-          <w:szCs w:val="22"/>
-          <w:lang w:val="es-ES"/>
-        </w:rPr>
-      </w:pPr>
-      <w:r>
-        <w:rPr>
-          <w:rFonts w:ascii="Calibri" w:hAnsi="Calibri" w:cs="Calibri"/>
-          <w:sz w:val="22"/>
-          <w:szCs w:val="22"/>
-          <w:lang w:val="es-ES"/>
-        </w:rPr>
-        <w:t xml:space="preserve">14 modelos generados durante pruebas. </w:t>
+        <w:t xml:space="preserve">Draft del Articulo con las subsecciones. </w:t>
       </w:r>
     </w:p>
     <w:p>
@@ -919,99 +1197,21 @@
         <w:spacing w:before="0" w:beforeAutospacing="0" w:after="0" w:afterAutospacing="0"/>
         <w:rPr>
           <w:rFonts w:ascii="Calibri" w:hAnsi="Calibri" w:cs="Calibri"/>
-          <w:sz w:val="22"/>
-          <w:szCs w:val="22"/>
-          <w:lang w:val="es-ES"/>
-        </w:rPr>
-      </w:pPr>
-      <w:proofErr w:type="spellStart"/>
-      <w:r>
-        <w:rPr>
-          <w:rFonts w:ascii="Calibri" w:hAnsi="Calibri" w:cs="Calibri"/>
-          <w:sz w:val="22"/>
-          <w:szCs w:val="22"/>
-          <w:lang w:val="es-ES"/>
-        </w:rPr>
-        <w:t>Random</w:t>
-      </w:r>
-      <w:proofErr w:type="spellEnd"/>
-      <w:r>
-        <w:rPr>
-          <w:rFonts w:ascii="Calibri" w:hAnsi="Calibri" w:cs="Calibri"/>
-          <w:sz w:val="22"/>
-          <w:szCs w:val="22"/>
-          <w:lang w:val="es-ES"/>
-        </w:rPr>
-        <w:t xml:space="preserve"> </w:t>
-      </w:r>
-      <w:proofErr w:type="spellStart"/>
-      <w:r>
-        <w:rPr>
-          <w:rFonts w:ascii="Calibri" w:hAnsi="Calibri" w:cs="Calibri"/>
-          <w:sz w:val="22"/>
-          <w:szCs w:val="22"/>
-          <w:lang w:val="es-ES"/>
-        </w:rPr>
-        <w:t>Oversampling</w:t>
-      </w:r>
-      <w:proofErr w:type="spellEnd"/>
-      <w:r>
-        <w:rPr>
-          <w:rFonts w:ascii="Calibri" w:hAnsi="Calibri" w:cs="Calibri"/>
-          <w:sz w:val="22"/>
-          <w:szCs w:val="22"/>
-          <w:lang w:val="es-ES"/>
-        </w:rPr>
-        <w:t xml:space="preserve"> </w:t>
-      </w:r>
-      <w:proofErr w:type="spellStart"/>
-      <w:r>
-        <w:rPr>
-          <w:rFonts w:ascii="Calibri" w:hAnsi="Calibri" w:cs="Calibri"/>
-          <w:sz w:val="22"/>
-          <w:szCs w:val="22"/>
-          <w:lang w:val="es-ES"/>
-        </w:rPr>
-        <w:t>Imbalanced</w:t>
-      </w:r>
-      <w:proofErr w:type="spellEnd"/>
-      <w:r>
-        <w:rPr>
-          <w:rFonts w:ascii="Calibri" w:hAnsi="Calibri" w:cs="Calibri"/>
-          <w:sz w:val="22"/>
-          <w:szCs w:val="22"/>
-          <w:lang w:val="es-ES"/>
-        </w:rPr>
-        <w:t xml:space="preserve"> Datasets (No </w:t>
-      </w:r>
-      <w:proofErr w:type="spellStart"/>
-      <w:r>
-        <w:rPr>
-          <w:rFonts w:ascii="Calibri" w:hAnsi="Calibri" w:cs="Calibri"/>
-          <w:sz w:val="22"/>
-          <w:szCs w:val="22"/>
-          <w:lang w:val="es-ES"/>
-        </w:rPr>
-        <w:t>possible</w:t>
-      </w:r>
-      <w:proofErr w:type="spellEnd"/>
-      <w:r>
-        <w:rPr>
-          <w:rFonts w:ascii="Calibri" w:hAnsi="Calibri" w:cs="Calibri"/>
-          <w:sz w:val="22"/>
-          <w:szCs w:val="22"/>
-          <w:lang w:val="es-ES"/>
-        </w:rPr>
-        <w:t xml:space="preserve"> para mas de 2 di</w:t>
-      </w:r>
-      <w:r>
-        <w:rPr>
-          <w:rFonts w:ascii="Calibri" w:hAnsi="Calibri" w:cs="Calibri"/>
-          <w:sz w:val="22"/>
-          <w:szCs w:val="22"/>
-          <w:lang w:val="es-ES"/>
-        </w:rPr>
-        <w:t>mensiones)</w:t>
+          <w:b/>
+          <w:bCs/>
+          <w:sz w:val="22"/>
+          <w:szCs w:val="22"/>
+        </w:rPr>
+      </w:pPr>
+      <w:r>
+        <w:rPr>
+          <w:rFonts w:ascii="Calibri" w:hAnsi="Calibri" w:cs="Calibri"/>
+          <w:b/>
+          <w:bCs/>
+          <w:sz w:val="22"/>
+          <w:szCs w:val="22"/>
+        </w:rPr>
+        <w:t xml:space="preserve">Continuar exploracion teniendo en cuenta la probabilidad en las predicciones. </w:t>
       </w:r>
     </w:p>
     <w:p>
@@ -1034,80 +1234,35 @@
       <w:r>
         <w:rPr>
           <w:rFonts w:ascii="Calibri" w:hAnsi="Calibri" w:cs="Calibri"/>
-          <w:sz w:val="22"/>
-          <w:szCs w:val="22"/>
-          <w:lang w:val="es-ES"/>
-        </w:rPr>
-        <w:t xml:space="preserve">Una </w:t>
-      </w:r>
-      <w:proofErr w:type="spellStart"/>
-      <w:r>
-        <w:rPr>
-          <w:rFonts w:ascii="Calibri" w:hAnsi="Calibri" w:cs="Calibri"/>
-          <w:sz w:val="22"/>
-          <w:szCs w:val="22"/>
-          <w:lang w:val="es-ES"/>
-        </w:rPr>
-        <w:t>funcion</w:t>
-      </w:r>
-      <w:proofErr w:type="spellEnd"/>
-      <w:r>
-        <w:rPr>
-          <w:rFonts w:ascii="Calibri" w:hAnsi="Calibri" w:cs="Calibri"/>
-          <w:sz w:val="22"/>
-          <w:szCs w:val="22"/>
-          <w:lang w:val="es-ES"/>
-        </w:rPr>
-        <w:t xml:space="preserve"> de </w:t>
-      </w:r>
-      <w:proofErr w:type="spellStart"/>
-      <w:r>
-        <w:rPr>
-          <w:rFonts w:ascii="Calibri" w:hAnsi="Calibri" w:cs="Calibri"/>
-          <w:sz w:val="22"/>
-          <w:szCs w:val="22"/>
-          <w:lang w:val="es-ES"/>
-        </w:rPr>
-        <w:t>Logger</w:t>
-      </w:r>
-      <w:proofErr w:type="spellEnd"/>
-      <w:r>
-        <w:rPr>
-          <w:rFonts w:ascii="Calibri" w:hAnsi="Calibri" w:cs="Calibri"/>
-          <w:sz w:val="22"/>
-          <w:szCs w:val="22"/>
-          <w:lang w:val="es-ES"/>
-        </w:rPr>
-        <w:t xml:space="preserve"> con resultados, </w:t>
-      </w:r>
-      <w:proofErr w:type="spellStart"/>
-      <w:r>
-        <w:rPr>
-          <w:rFonts w:ascii="Calibri" w:hAnsi="Calibri" w:cs="Calibri"/>
-          <w:sz w:val="22"/>
-          <w:szCs w:val="22"/>
-          <w:lang w:val="es-ES"/>
-        </w:rPr>
-        <w:t>paths</w:t>
-      </w:r>
-      <w:proofErr w:type="spellEnd"/>
-      <w:r>
-        <w:rPr>
-          <w:rFonts w:ascii="Calibri" w:hAnsi="Calibri" w:cs="Calibri"/>
-          <w:sz w:val="22"/>
-          <w:szCs w:val="22"/>
-          <w:lang w:val="es-ES"/>
-        </w:rPr>
-        <w:t xml:space="preserve"> y características de los modelos. </w:t>
-      </w:r>
-      <w:r>
-        <w:rPr>
-          <w:rFonts w:ascii="Calibri" w:hAnsi="Calibri" w:cs="Calibri"/>
-          <w:sz w:val="22"/>
-          <w:szCs w:val="22"/>
-          <w:lang w:val="es-ES"/>
-        </w:rPr>
-        <w:t>- DONE</w:t>
+          <w:b/>
+          <w:bCs/>
+          <w:sz w:val="22"/>
+          <w:szCs w:val="22"/>
+          <w:lang w:val="es-ES"/>
+        </w:rPr>
+        <w:t>Agregar Oversampling con las nuevas clases.</w:t>
+      </w:r>
+      <w:r>
+        <w:rPr>
+          <w:rFonts w:ascii="Calibri" w:hAnsi="Calibri" w:cs="Calibri"/>
+          <w:b/>
+          <w:bCs/>
+          <w:sz w:val="22"/>
+          <w:szCs w:val="22"/>
+          <w:lang w:val="es-ES"/>
+        </w:rPr>
+        <w:t xml:space="preserve"> Para DNN con2D. </w:t>
+      </w:r>
+      <w:r>
+        <w:rPr>
+          <w:rFonts w:ascii="Calibri" w:hAnsi="Calibri" w:cs="Calibri"/>
+          <w:b/>
+          <w:bCs/>
+          <w:sz w:val="22"/>
+          <w:szCs w:val="22"/>
+          <w:lang w:val="es-ES"/>
+        </w:rPr>
+        <w:t xml:space="preserve">  DONE</w:t>
       </w:r>
     </w:p>
     <w:p>
@@ -1130,11 +1285,13 @@
       <w:r>
         <w:rPr>
           <w:rFonts w:ascii="Calibri" w:hAnsi="Calibri" w:cs="Calibri"/>
-          <w:sz w:val="22"/>
-          <w:szCs w:val="22"/>
-          <w:lang w:val="es-ES"/>
-        </w:rPr>
-        <w:t>SVR SVM</w:t>
+          <w:b/>
+          <w:bCs/>
+          <w:sz w:val="22"/>
+          <w:szCs w:val="22"/>
+          <w:lang w:val="es-ES"/>
+        </w:rPr>
+        <w:t xml:space="preserve">Hacer un Shuffle para confirmar que el 30% es consistente independiente del pedazo de la serie de tiempo. </w:t>
       </w:r>
     </w:p>
     <w:p>
@@ -1151,275 +1308,645 @@
           <w:bCs/>
           <w:sz w:val="22"/>
           <w:szCs w:val="22"/>
-          <w:lang w:val="es-ES"/>
-        </w:rPr>
-      </w:pPr>
-      <w:r>
-        <w:rPr>
-          <w:rFonts w:ascii="Calibri" w:hAnsi="Calibri" w:cs="Calibri"/>
-          <w:sz w:val="22"/>
-          <w:szCs w:val="22"/>
-          <w:lang w:val="es-ES"/>
-        </w:rPr>
-        <w:t>Selección de Features (</w:t>
-      </w:r>
-      <w:proofErr w:type="spellStart"/>
-      <w:r>
-        <w:rPr>
-          <w:rFonts w:ascii="Calibri" w:hAnsi="Calibri" w:cs="Calibri"/>
-          <w:sz w:val="22"/>
-          <w:szCs w:val="22"/>
-          <w:lang w:val="es-ES"/>
-        </w:rPr>
-        <w:t>Clustering</w:t>
-      </w:r>
-      <w:proofErr w:type="spellEnd"/>
-      <w:r>
-        <w:rPr>
-          <w:rFonts w:ascii="Calibri" w:hAnsi="Calibri" w:cs="Calibri"/>
-          <w:sz w:val="22"/>
-          <w:szCs w:val="22"/>
-          <w:lang w:val="es-ES"/>
-        </w:rPr>
-        <w:t>)</w:t>
-      </w:r>
-    </w:p>
-    <w:p>
-      <w:pPr>
-        <w:pStyle w:val="NormalWeb"/>
-        <w:numPr>
-          <w:ilvl w:val="0"/>
-          <w:numId w:val="8"/>
-        </w:numPr>
-        <w:spacing w:before="0" w:beforeAutospacing="0" w:after="0" w:afterAutospacing="0"/>
-        <w:rPr>
-          <w:rFonts w:ascii="Calibri" w:hAnsi="Calibri" w:cs="Calibri"/>
-          <w:sz w:val="22"/>
-          <w:szCs w:val="22"/>
-        </w:rPr>
-      </w:pPr>
-      <w:proofErr w:type="spellStart"/>
-      <w:r>
-        <w:rPr>
-          <w:rFonts w:ascii="Calibri" w:hAnsi="Calibri" w:cs="Calibri"/>
-          <w:sz w:val="22"/>
-          <w:szCs w:val="22"/>
-        </w:rPr>
-        <w:t>Agregar</w:t>
-      </w:r>
-      <w:proofErr w:type="spellEnd"/>
-      <w:r>
-        <w:rPr>
-          <w:rFonts w:ascii="Calibri" w:hAnsi="Calibri" w:cs="Calibri"/>
-          <w:sz w:val="22"/>
-          <w:szCs w:val="22"/>
-        </w:rPr>
-        <w:t xml:space="preserve"> NASDAQ, S&amp;P 500, Dow</w:t>
-      </w:r>
-      <w:r>
-        <w:rPr>
-          <w:rFonts w:ascii="Calibri" w:hAnsi="Calibri" w:cs="Calibri"/>
-          <w:sz w:val="22"/>
-          <w:szCs w:val="22"/>
-        </w:rPr>
-        <w:t xml:space="preserve"> 30, MACD, </w:t>
-      </w:r>
-    </w:p>
-    <w:p>
-      <w:pPr>
-        <w:pStyle w:val="NormalWeb"/>
-        <w:numPr>
-          <w:ilvl w:val="0"/>
-          <w:numId w:val="8"/>
-        </w:numPr>
-        <w:spacing w:before="0" w:beforeAutospacing="0" w:after="0" w:afterAutospacing="0"/>
-        <w:rPr>
-          <w:rFonts w:ascii="Calibri" w:hAnsi="Calibri" w:cs="Calibri"/>
-          <w:b/>
-          <w:bCs/>
-          <w:sz w:val="22"/>
-          <w:szCs w:val="22"/>
-        </w:rPr>
-      </w:pPr>
-    </w:p>
-    <w:p>
-      <w:pPr>
-        <w:pStyle w:val="NormalWeb"/>
-        <w:spacing w:before="0" w:beforeAutospacing="0" w:after="0" w:afterAutospacing="0"/>
-        <w:rPr>
-          <w:rFonts w:ascii="Calibri" w:hAnsi="Calibri" w:cs="Calibri"/>
-          <w:b/>
-          <w:bCs/>
-          <w:sz w:val="22"/>
-          <w:szCs w:val="22"/>
-        </w:rPr>
-      </w:pPr>
-    </w:p>
-    <w:p>
-      <w:pPr>
-        <w:pStyle w:val="NormalWeb"/>
-        <w:spacing w:before="0" w:beforeAutospacing="0" w:after="0" w:afterAutospacing="0"/>
-        <w:rPr>
-          <w:rFonts w:ascii="Calibri" w:hAnsi="Calibri" w:cs="Calibri"/>
-          <w:b/>
-          <w:bCs/>
-          <w:sz w:val="22"/>
-          <w:szCs w:val="22"/>
-        </w:rPr>
-      </w:pPr>
-    </w:p>
-    <w:p>
-      <w:pPr>
-        <w:pStyle w:val="NormalWeb"/>
-        <w:spacing w:before="0" w:beforeAutospacing="0" w:after="0" w:afterAutospacing="0"/>
-        <w:rPr>
-          <w:rFonts w:ascii="Calibri" w:hAnsi="Calibri" w:cs="Calibri"/>
-          <w:b/>
-          <w:bCs/>
-          <w:sz w:val="22"/>
-          <w:szCs w:val="22"/>
-        </w:rPr>
-      </w:pPr>
-      <w:r>
-        <w:rPr>
-          <w:rFonts w:ascii="Calibri" w:hAnsi="Calibri" w:cs="Calibri"/>
-          <w:b/>
-          <w:bCs/>
-          <w:sz w:val="22"/>
-          <w:szCs w:val="22"/>
-        </w:rPr>
-        <w:t>TODO</w:t>
-      </w:r>
-    </w:p>
-    <w:p>
-      <w:pPr>
-        <w:pStyle w:val="NormalWeb"/>
-        <w:spacing w:before="0" w:beforeAutospacing="0" w:after="0" w:afterAutospacing="0"/>
-        <w:rPr>
-          <w:rFonts w:ascii="Calibri" w:hAnsi="Calibri" w:cs="Calibri"/>
-          <w:b/>
-          <w:bCs/>
-          <w:sz w:val="22"/>
-          <w:szCs w:val="22"/>
-          <w:lang w:val="es-ES"/>
-        </w:rPr>
-      </w:pPr>
-      <w:r>
-        <w:rPr>
-          <w:rFonts w:ascii="Calibri" w:hAnsi="Calibri" w:cs="Calibri"/>
-          <w:b/>
-          <w:bCs/>
-          <w:sz w:val="22"/>
-          <w:szCs w:val="22"/>
-          <w:lang w:val="es-ES"/>
-        </w:rPr>
-        <w:t xml:space="preserve">Agregar </w:t>
-      </w:r>
-      <w:proofErr w:type="spellStart"/>
-      <w:r>
-        <w:rPr>
-          <w:rFonts w:ascii="Calibri" w:hAnsi="Calibri" w:cs="Calibri"/>
-          <w:b/>
-          <w:bCs/>
-          <w:sz w:val="22"/>
-          <w:szCs w:val="22"/>
-          <w:lang w:val="es-ES"/>
-        </w:rPr>
-        <w:t>Oversampling</w:t>
-      </w:r>
-      <w:proofErr w:type="spellEnd"/>
-      <w:r>
-        <w:rPr>
-          <w:rFonts w:ascii="Calibri" w:hAnsi="Calibri" w:cs="Calibri"/>
-          <w:b/>
-          <w:bCs/>
-          <w:sz w:val="22"/>
-          <w:szCs w:val="22"/>
-          <w:lang w:val="es-ES"/>
-        </w:rPr>
-        <w:t xml:space="preserve"> con las nuevas clases.</w:t>
-      </w:r>
-      <w:r>
-        <w:rPr>
-          <w:rFonts w:ascii="Calibri" w:hAnsi="Calibri" w:cs="Calibri"/>
-          <w:b/>
-          <w:bCs/>
-          <w:sz w:val="22"/>
-          <w:szCs w:val="22"/>
-          <w:lang w:val="es-ES"/>
-        </w:rPr>
-        <w:t xml:space="preserve"> Para RNN con2D.</w:t>
-      </w:r>
-    </w:p>
-    <w:p>
-      <w:pPr>
-        <w:pStyle w:val="NormalWeb"/>
-        <w:spacing w:before="0" w:beforeAutospacing="0" w:after="0" w:afterAutospacing="0"/>
-        <w:rPr>
-          <w:rFonts w:ascii="Calibri" w:hAnsi="Calibri" w:cs="Calibri"/>
-          <w:b/>
-          <w:bCs/>
-          <w:sz w:val="22"/>
-          <w:szCs w:val="22"/>
-          <w:lang w:val="es-ES"/>
-        </w:rPr>
-      </w:pPr>
-    </w:p>
-    <w:p>
-      <w:pPr>
-        <w:pStyle w:val="NormalWeb"/>
-        <w:spacing w:before="0" w:beforeAutospacing="0" w:after="0" w:afterAutospacing="0"/>
-        <w:rPr>
-          <w:rFonts w:ascii="Calibri" w:hAnsi="Calibri" w:cs="Calibri"/>
-          <w:b/>
-          <w:bCs/>
-          <w:sz w:val="22"/>
-          <w:szCs w:val="22"/>
-        </w:rPr>
-      </w:pPr>
-      <w:proofErr w:type="spellStart"/>
-      <w:r>
-        <w:rPr>
-          <w:rFonts w:ascii="Calibri" w:hAnsi="Calibri" w:cs="Calibri"/>
-          <w:b/>
-          <w:bCs/>
-          <w:sz w:val="22"/>
-          <w:szCs w:val="22"/>
-        </w:rPr>
-        <w:t>Agregar</w:t>
-      </w:r>
-      <w:proofErr w:type="spellEnd"/>
-      <w:r>
-        <w:rPr>
-          <w:rFonts w:ascii="Calibri" w:hAnsi="Calibri" w:cs="Calibri"/>
-          <w:b/>
-          <w:bCs/>
-          <w:sz w:val="22"/>
-          <w:szCs w:val="22"/>
-        </w:rPr>
-        <w:t xml:space="preserve"> 24 Features </w:t>
-      </w:r>
-      <w:proofErr w:type="spellStart"/>
-      <w:r>
-        <w:rPr>
-          <w:rFonts w:ascii="Calibri" w:hAnsi="Calibri" w:cs="Calibri"/>
-          <w:b/>
-          <w:bCs/>
-          <w:sz w:val="22"/>
-          <w:szCs w:val="22"/>
-        </w:rPr>
-        <w:t>nuevos</w:t>
-      </w:r>
-      <w:proofErr w:type="spellEnd"/>
-      <w:r>
-        <w:rPr>
-          <w:rFonts w:ascii="Calibri" w:hAnsi="Calibri" w:cs="Calibri"/>
-          <w:b/>
-          <w:bCs/>
-          <w:sz w:val="22"/>
-          <w:szCs w:val="22"/>
-        </w:rPr>
-        <w:t>:</w:t>
+        </w:rPr>
+      </w:pPr>
+      <w:r>
+        <w:rPr>
+          <w:rFonts w:ascii="Calibri" w:hAnsi="Calibri" w:cs="Calibri"/>
+          <w:b/>
+          <w:bCs/>
+          <w:sz w:val="22"/>
+          <w:szCs w:val="22"/>
+        </w:rPr>
+        <w:t xml:space="preserve">Agregar mas metricas, no de ACC. </w:t>
+      </w:r>
+    </w:p>
+    <w:p>
+      <w:pPr>
+        <w:pStyle w:val="NormalWeb"/>
+        <w:spacing w:before="0" w:beforeAutospacing="0" w:after="0" w:afterAutospacing="0"/>
+        <w:rPr>
+          <w:rFonts w:ascii="Calibri" w:hAnsi="Calibri" w:cs="Calibri"/>
+          <w:b/>
+          <w:bCs/>
+          <w:sz w:val="22"/>
+          <w:szCs w:val="22"/>
+        </w:rPr>
+      </w:pPr>
+    </w:p>
+    <w:tbl>
+      <w:tblPr>
+        <w:tblW w:w="8377" w:type="dxa"/>
+        <w:tblLook w:val="04A0" w:firstRow="1" w:lastRow="0" w:firstColumn="1" w:lastColumn="0" w:noHBand="0" w:noVBand="1"/>
+      </w:tblPr>
+      <w:tblGrid>
+        <w:gridCol w:w="8377"/>
+      </w:tblGrid>
+      <w:tr>
+        <w:trPr>
+          <w:trHeight w:val="305"/>
+        </w:trPr>
+        <w:tc>
+          <w:tcPr>
+            <w:tcW w:w="8377" w:type="dxa"/>
+            <w:tcBorders>
+              <w:top w:val="nil"/>
+              <w:left w:val="nil"/>
+              <w:bottom w:val="nil"/>
+              <w:right w:val="nil"/>
+            </w:tcBorders>
+            <w:shd w:val="clear" w:color="auto" w:fill="auto"/>
+            <w:noWrap/>
+            <w:vAlign w:val="bottom"/>
+            <w:hideMark/>
+          </w:tcPr>
+          <w:p>
+            <w:pPr>
+              <w:rPr>
+                <w:rFonts w:ascii="Calibri" w:hAnsi="Calibri" w:cs="Calibri"/>
+                <w:color w:val="000000"/>
+                <w:sz w:val="22"/>
+                <w:szCs w:val="22"/>
+              </w:rPr>
+            </w:pPr>
+            <w:r>
+              <w:rPr>
+                <w:rFonts w:ascii="Calibri" w:hAnsi="Calibri" w:cs="Calibri"/>
+                <w:color w:val="000000"/>
+                <w:sz w:val="22"/>
+                <w:szCs w:val="22"/>
+              </w:rPr>
+              <w:t>EL dataset con todos los eventos hacia atras.</w:t>
+            </w:r>
+          </w:p>
+        </w:tc>
+      </w:tr>
+      <w:tr>
+        <w:trPr>
+          <w:trHeight w:val="305"/>
+        </w:trPr>
+        <w:tc>
+          <w:tcPr>
+            <w:tcW w:w="8377" w:type="dxa"/>
+            <w:tcBorders>
+              <w:top w:val="nil"/>
+              <w:left w:val="nil"/>
+              <w:bottom w:val="nil"/>
+              <w:right w:val="nil"/>
+            </w:tcBorders>
+            <w:shd w:val="clear" w:color="auto" w:fill="auto"/>
+            <w:noWrap/>
+            <w:vAlign w:val="bottom"/>
+            <w:hideMark/>
+          </w:tcPr>
+          <w:p>
+            <w:pPr>
+              <w:rPr>
+                <w:rFonts w:ascii="Calibri" w:hAnsi="Calibri" w:cs="Calibri"/>
+                <w:color w:val="000000"/>
+                <w:sz w:val="22"/>
+                <w:szCs w:val="22"/>
+              </w:rPr>
+            </w:pPr>
+            <w:r>
+              <w:rPr>
+                <w:rFonts w:ascii="Calibri" w:hAnsi="Calibri" w:cs="Calibri"/>
+                <w:color w:val="000000"/>
+                <w:sz w:val="22"/>
+                <w:szCs w:val="22"/>
+              </w:rPr>
+              <w:t>Unir el restante teniendo en cuenta la profundidad</w:t>
+            </w:r>
+            <w:r>
+              <w:rPr>
+                <w:rFonts w:ascii="Calibri" w:hAnsi="Calibri" w:cs="Calibri"/>
+                <w:color w:val="000000"/>
+                <w:sz w:val="22"/>
+                <w:szCs w:val="22"/>
+              </w:rPr>
+              <w:t xml:space="preserve"> </w:t>
+            </w:r>
+            <w:r>
+              <w:rPr>
+                <w:rFonts w:ascii="Calibri" w:hAnsi="Calibri" w:cs="Calibri"/>
+                <w:color w:val="000000"/>
+                <w:sz w:val="22"/>
+                <w:szCs w:val="22"/>
+              </w:rPr>
+              <w:t>perdida</w:t>
+            </w:r>
+          </w:p>
+        </w:tc>
+      </w:tr>
+      <w:tr>
+        <w:trPr>
+          <w:trHeight w:val="305"/>
+        </w:trPr>
+        <w:tc>
+          <w:tcPr>
+            <w:tcW w:w="8377" w:type="dxa"/>
+            <w:tcBorders>
+              <w:top w:val="nil"/>
+              <w:left w:val="nil"/>
+              <w:bottom w:val="nil"/>
+              <w:right w:val="nil"/>
+            </w:tcBorders>
+            <w:shd w:val="clear" w:color="auto" w:fill="auto"/>
+            <w:noWrap/>
+            <w:vAlign w:val="bottom"/>
+            <w:hideMark/>
+          </w:tcPr>
+          <w:p>
+            <w:pPr>
+              <w:rPr>
+                <w:rFonts w:ascii="Calibri" w:hAnsi="Calibri" w:cs="Calibri"/>
+                <w:color w:val="000000"/>
+                <w:sz w:val="22"/>
+                <w:szCs w:val="22"/>
+              </w:rPr>
+            </w:pPr>
+            <w:r>
+              <w:rPr>
+                <w:rFonts w:ascii="Calibri" w:hAnsi="Calibri" w:cs="Calibri"/>
+                <w:color w:val="000000"/>
+                <w:sz w:val="22"/>
+                <w:szCs w:val="22"/>
+              </w:rPr>
+              <w:t>Balanceo</w:t>
+            </w:r>
+            <w:r>
+              <w:rPr>
+                <w:rFonts w:ascii="Calibri" w:hAnsi="Calibri" w:cs="Calibri"/>
+                <w:color w:val="000000"/>
+                <w:sz w:val="22"/>
+                <w:szCs w:val="22"/>
+              </w:rPr>
+              <w:t xml:space="preserve"> - DONE</w:t>
+            </w:r>
+          </w:p>
+        </w:tc>
+      </w:tr>
+      <w:tr>
+        <w:trPr>
+          <w:trHeight w:val="305"/>
+        </w:trPr>
+        <w:tc>
+          <w:tcPr>
+            <w:tcW w:w="8377" w:type="dxa"/>
+            <w:tcBorders>
+              <w:top w:val="nil"/>
+              <w:left w:val="nil"/>
+              <w:bottom w:val="nil"/>
+              <w:right w:val="nil"/>
+            </w:tcBorders>
+            <w:shd w:val="clear" w:color="auto" w:fill="auto"/>
+            <w:noWrap/>
+            <w:vAlign w:val="bottom"/>
+            <w:hideMark/>
+          </w:tcPr>
+          <w:p>
+            <w:pPr>
+              <w:rPr>
+                <w:rFonts w:ascii="Calibri" w:hAnsi="Calibri" w:cs="Calibri"/>
+                <w:color w:val="000000"/>
+                <w:sz w:val="22"/>
+                <w:szCs w:val="22"/>
+                <w:highlight w:val="yellow"/>
+              </w:rPr>
+            </w:pPr>
+            <w:r>
+              <w:rPr>
+                <w:rFonts w:ascii="Calibri" w:hAnsi="Calibri" w:cs="Calibri"/>
+                <w:color w:val="000000"/>
+                <w:sz w:val="22"/>
+                <w:szCs w:val="22"/>
+                <w:highlight w:val="yellow"/>
+              </w:rPr>
+              <w:t>Hacer Shuffle</w:t>
+            </w:r>
+            <w:r>
+              <w:rPr>
+                <w:rFonts w:ascii="Calibri" w:hAnsi="Calibri" w:cs="Calibri"/>
+                <w:color w:val="000000"/>
+                <w:sz w:val="22"/>
+                <w:szCs w:val="22"/>
+                <w:highlight w:val="yellow"/>
+              </w:rPr>
+              <w:t xml:space="preserve"> - DONE</w:t>
+            </w:r>
+            <w:bookmarkStart w:id="0" w:name="_GoBack"/>
+            <w:bookmarkEnd w:id="0"/>
+          </w:p>
+        </w:tc>
+      </w:tr>
+      <w:tr>
+        <w:trPr>
+          <w:trHeight w:val="305"/>
+        </w:trPr>
+        <w:tc>
+          <w:tcPr>
+            <w:tcW w:w="8377" w:type="dxa"/>
+            <w:tcBorders>
+              <w:top w:val="nil"/>
+              <w:left w:val="nil"/>
+              <w:bottom w:val="nil"/>
+              <w:right w:val="nil"/>
+            </w:tcBorders>
+            <w:shd w:val="clear" w:color="auto" w:fill="auto"/>
+            <w:noWrap/>
+            <w:vAlign w:val="bottom"/>
+            <w:hideMark/>
+          </w:tcPr>
+          <w:p>
+            <w:pPr>
+              <w:rPr>
+                <w:rFonts w:ascii="Calibri" w:hAnsi="Calibri" w:cs="Calibri"/>
+                <w:color w:val="000000"/>
+                <w:sz w:val="22"/>
+                <w:szCs w:val="22"/>
+              </w:rPr>
+            </w:pPr>
+            <w:r>
+              <w:rPr>
+                <w:rFonts w:ascii="Calibri" w:hAnsi="Calibri" w:cs="Calibri"/>
+                <w:color w:val="000000"/>
+                <w:sz w:val="22"/>
+                <w:szCs w:val="22"/>
+              </w:rPr>
+              <w:t>Fit</w:t>
+            </w:r>
+          </w:p>
+        </w:tc>
+      </w:tr>
+      <w:tr>
+        <w:trPr>
+          <w:trHeight w:val="305"/>
+        </w:trPr>
+        <w:tc>
+          <w:tcPr>
+            <w:tcW w:w="8377" w:type="dxa"/>
+            <w:tcBorders>
+              <w:top w:val="nil"/>
+              <w:left w:val="nil"/>
+              <w:bottom w:val="nil"/>
+              <w:right w:val="nil"/>
+            </w:tcBorders>
+            <w:shd w:val="clear" w:color="auto" w:fill="auto"/>
+            <w:noWrap/>
+            <w:vAlign w:val="bottom"/>
+            <w:hideMark/>
+          </w:tcPr>
+          <w:p>
+            <w:pPr>
+              <w:rPr>
+                <w:rFonts w:ascii="Calibri" w:hAnsi="Calibri" w:cs="Calibri"/>
+                <w:color w:val="000000"/>
+                <w:sz w:val="22"/>
+                <w:szCs w:val="22"/>
+              </w:rPr>
+            </w:pPr>
+            <w:r>
+              <w:rPr>
+                <w:rFonts w:ascii="Calibri" w:hAnsi="Calibri" w:cs="Calibri"/>
+                <w:color w:val="000000"/>
+                <w:sz w:val="22"/>
+                <w:szCs w:val="22"/>
+              </w:rPr>
+              <w:t>Backtesting con el otro.</w:t>
+            </w:r>
+            <w:r>
+              <w:rPr>
+                <w:rFonts w:ascii="Calibri" w:hAnsi="Calibri" w:cs="Calibri"/>
+                <w:color w:val="000000"/>
+                <w:sz w:val="22"/>
+                <w:szCs w:val="22"/>
+              </w:rPr>
+              <w:t>- DONE</w:t>
+            </w:r>
+          </w:p>
+        </w:tc>
+      </w:tr>
+    </w:tbl>
+    <w:p>
+      <w:pPr>
+        <w:pStyle w:val="NormalWeb"/>
+        <w:spacing w:before="0" w:beforeAutospacing="0" w:after="0" w:afterAutospacing="0"/>
+        <w:rPr>
+          <w:rFonts w:ascii="Calibri" w:hAnsi="Calibri" w:cs="Calibri"/>
+          <w:b/>
+          <w:bCs/>
+          <w:sz w:val="22"/>
+          <w:szCs w:val="22"/>
+        </w:rPr>
+      </w:pPr>
+    </w:p>
+    <w:p>
+      <w:pPr>
+        <w:pStyle w:val="NormalWeb"/>
+        <w:spacing w:before="0" w:beforeAutospacing="0" w:after="0" w:afterAutospacing="0"/>
+        <w:rPr>
+          <w:rFonts w:ascii="Calibri" w:hAnsi="Calibri" w:cs="Calibri"/>
+          <w:b/>
+          <w:bCs/>
+          <w:sz w:val="22"/>
+          <w:szCs w:val="22"/>
+        </w:rPr>
+      </w:pPr>
+    </w:p>
+    <w:p>
+      <w:pPr>
+        <w:pStyle w:val="NormalWeb"/>
+        <w:spacing w:before="0" w:beforeAutospacing="0" w:after="0" w:afterAutospacing="0"/>
+        <w:rPr>
+          <w:rFonts w:ascii="Calibri" w:hAnsi="Calibri" w:cs="Calibri"/>
+          <w:b/>
+          <w:bCs/>
+          <w:sz w:val="22"/>
+          <w:szCs w:val="22"/>
+        </w:rPr>
+      </w:pPr>
+      <w:r>
+        <w:rPr>
+          <w:rFonts w:ascii="Calibri" w:hAnsi="Calibri" w:cs="Calibri"/>
+          <w:b/>
+          <w:bCs/>
+          <w:sz w:val="22"/>
+          <w:szCs w:val="22"/>
+        </w:rPr>
+        <w:t>Usados por el prof:</w:t>
+      </w:r>
+    </w:p>
+    <w:tbl>
+      <w:tblPr>
+        <w:tblW w:w="2029" w:type="dxa"/>
+        <w:tblLook w:val="04A0" w:firstRow="1" w:lastRow="0" w:firstColumn="1" w:lastColumn="0" w:noHBand="0" w:noVBand="1"/>
+      </w:tblPr>
+      <w:tblGrid>
+        <w:gridCol w:w="2029"/>
+      </w:tblGrid>
+      <w:tr>
+        <w:trPr>
+          <w:trHeight w:val="300"/>
+        </w:trPr>
+        <w:tc>
+          <w:tcPr>
+            <w:tcW w:w="2029" w:type="dxa"/>
+            <w:tcBorders>
+              <w:top w:val="nil"/>
+              <w:left w:val="nil"/>
+              <w:bottom w:val="nil"/>
+              <w:right w:val="nil"/>
+            </w:tcBorders>
+            <w:shd w:val="clear" w:color="auto" w:fill="auto"/>
+            <w:noWrap/>
+            <w:vAlign w:val="bottom"/>
+            <w:hideMark/>
+          </w:tcPr>
+          <w:p>
+            <w:pPr>
+              <w:rPr>
+                <w:rFonts w:ascii="Calibri" w:hAnsi="Calibri" w:cs="Calibri"/>
+                <w:color w:val="000000"/>
+                <w:sz w:val="22"/>
+                <w:szCs w:val="22"/>
+              </w:rPr>
+            </w:pPr>
+            <w:r>
+              <w:rPr>
+                <w:rFonts w:ascii="Calibri" w:hAnsi="Calibri" w:cs="Calibri"/>
+                <w:color w:val="000000"/>
+                <w:sz w:val="22"/>
+                <w:szCs w:val="22"/>
+              </w:rPr>
+              <w:t>.82 acc en validacion</w:t>
+            </w:r>
+          </w:p>
+        </w:tc>
+      </w:tr>
+      <w:tr>
+        <w:trPr>
+          <w:trHeight w:val="300"/>
+        </w:trPr>
+        <w:tc>
+          <w:tcPr>
+            <w:tcW w:w="2029" w:type="dxa"/>
+            <w:tcBorders>
+              <w:top w:val="nil"/>
+              <w:left w:val="nil"/>
+              <w:bottom w:val="nil"/>
+              <w:right w:val="nil"/>
+            </w:tcBorders>
+            <w:shd w:val="clear" w:color="auto" w:fill="auto"/>
+            <w:noWrap/>
+            <w:vAlign w:val="bottom"/>
+            <w:hideMark/>
+          </w:tcPr>
+          <w:p>
+            <w:pPr>
+              <w:rPr>
+                <w:rFonts w:ascii="Calibri" w:hAnsi="Calibri" w:cs="Calibri"/>
+                <w:color w:val="000000"/>
+                <w:sz w:val="22"/>
+                <w:szCs w:val="22"/>
+              </w:rPr>
+            </w:pPr>
+            <w:r>
+              <w:rPr>
+                <w:rFonts w:ascii="Calibri" w:hAnsi="Calibri" w:cs="Calibri"/>
+                <w:color w:val="000000"/>
+                <w:sz w:val="22"/>
+                <w:szCs w:val="22"/>
+              </w:rPr>
+              <w:t>20 eventos hacia atras</w:t>
+            </w:r>
+          </w:p>
+        </w:tc>
+      </w:tr>
+    </w:tbl>
+    <w:p>
+      <w:pPr>
+        <w:pStyle w:val="NormalWeb"/>
+        <w:spacing w:before="0" w:beforeAutospacing="0" w:after="0" w:afterAutospacing="0"/>
+        <w:rPr>
+          <w:rFonts w:ascii="Calibri" w:hAnsi="Calibri" w:cs="Calibri"/>
+          <w:b/>
+          <w:bCs/>
+          <w:sz w:val="22"/>
+          <w:szCs w:val="22"/>
+        </w:rPr>
+      </w:pPr>
+    </w:p>
+    <w:p>
+      <w:pPr>
+        <w:pStyle w:val="NormalWeb"/>
+        <w:spacing w:before="0" w:beforeAutospacing="0" w:after="0" w:afterAutospacing="0"/>
+        <w:rPr>
+          <w:rFonts w:ascii="Calibri" w:hAnsi="Calibri" w:cs="Calibri"/>
+          <w:b/>
+          <w:bCs/>
+          <w:sz w:val="22"/>
+          <w:szCs w:val="22"/>
+        </w:rPr>
+      </w:pPr>
+      <w:r>
+        <w:rPr>
+          <w:rFonts w:ascii="Calibri" w:hAnsi="Calibri" w:cs="Calibri"/>
+          <w:b/>
+          <w:bCs/>
+          <w:sz w:val="22"/>
+          <w:szCs w:val="22"/>
+        </w:rPr>
+        <w:t xml:space="preserve">Metricas que valen la pena. </w:t>
+      </w:r>
+    </w:p>
+    <w:tbl>
+      <w:tblPr>
+        <w:tblW w:w="1032" w:type="dxa"/>
+        <w:tblLook w:val="04A0" w:firstRow="1" w:lastRow="0" w:firstColumn="1" w:lastColumn="0" w:noHBand="0" w:noVBand="1"/>
+      </w:tblPr>
+      <w:tblGrid>
+        <w:gridCol w:w="1218"/>
+      </w:tblGrid>
+      <w:tr>
+        <w:trPr>
+          <w:trHeight w:val="300"/>
+        </w:trPr>
+        <w:tc>
+          <w:tcPr>
+            <w:tcW w:w="1032" w:type="dxa"/>
+            <w:tcBorders>
+              <w:top w:val="nil"/>
+              <w:left w:val="nil"/>
+              <w:bottom w:val="nil"/>
+              <w:right w:val="nil"/>
+            </w:tcBorders>
+            <w:shd w:val="clear" w:color="auto" w:fill="auto"/>
+            <w:noWrap/>
+            <w:vAlign w:val="bottom"/>
+            <w:hideMark/>
+          </w:tcPr>
+          <w:p>
+            <w:pPr>
+              <w:rPr>
+                <w:rFonts w:ascii="Calibri" w:hAnsi="Calibri" w:cs="Calibri"/>
+                <w:color w:val="000000"/>
+                <w:sz w:val="22"/>
+                <w:szCs w:val="22"/>
+              </w:rPr>
+            </w:pPr>
+            <w:r>
+              <w:rPr>
+                <w:rFonts w:ascii="Calibri" w:hAnsi="Calibri" w:cs="Calibri"/>
+                <w:color w:val="000000"/>
+                <w:sz w:val="22"/>
+                <w:szCs w:val="22"/>
+              </w:rPr>
+              <w:t>Categorical ACC</w:t>
+            </w:r>
+          </w:p>
+        </w:tc>
+      </w:tr>
+      <w:tr>
+        <w:trPr>
+          <w:trHeight w:val="300"/>
+        </w:trPr>
+        <w:tc>
+          <w:tcPr>
+            <w:tcW w:w="1032" w:type="dxa"/>
+            <w:tcBorders>
+              <w:top w:val="nil"/>
+              <w:left w:val="nil"/>
+              <w:bottom w:val="nil"/>
+              <w:right w:val="nil"/>
+            </w:tcBorders>
+            <w:shd w:val="clear" w:color="auto" w:fill="auto"/>
+            <w:noWrap/>
+            <w:vAlign w:val="bottom"/>
+            <w:hideMark/>
+          </w:tcPr>
+          <w:p>
+            <w:pPr>
+              <w:rPr>
+                <w:rFonts w:ascii="Calibri" w:hAnsi="Calibri" w:cs="Calibri"/>
+                <w:color w:val="000000"/>
+                <w:sz w:val="22"/>
+                <w:szCs w:val="22"/>
+              </w:rPr>
+            </w:pPr>
+            <w:r>
+              <w:rPr>
+                <w:rFonts w:ascii="Calibri" w:hAnsi="Calibri" w:cs="Calibri"/>
+                <w:color w:val="000000"/>
+                <w:sz w:val="22"/>
+                <w:szCs w:val="22"/>
+              </w:rPr>
+              <w:t>RUC</w:t>
+            </w:r>
+          </w:p>
+        </w:tc>
+      </w:tr>
+    </w:tbl>
+    <w:p>
+      <w:pPr>
+        <w:pStyle w:val="NormalWeb"/>
+        <w:spacing w:before="0" w:beforeAutospacing="0" w:after="0" w:afterAutospacing="0"/>
+        <w:rPr>
+          <w:rFonts w:ascii="Calibri" w:hAnsi="Calibri" w:cs="Calibri"/>
+          <w:b/>
+          <w:bCs/>
+          <w:sz w:val="22"/>
+          <w:szCs w:val="22"/>
+        </w:rPr>
+      </w:pPr>
+    </w:p>
+    <w:p>
+      <w:pPr>
+        <w:pStyle w:val="NormalWeb"/>
+        <w:spacing w:before="0" w:beforeAutospacing="0" w:after="0" w:afterAutospacing="0"/>
+        <w:rPr>
+          <w:rFonts w:ascii="Calibri" w:hAnsi="Calibri" w:cs="Calibri"/>
+          <w:b/>
+          <w:bCs/>
+          <w:sz w:val="22"/>
+          <w:szCs w:val="22"/>
+        </w:rPr>
+      </w:pPr>
+    </w:p>
+    <w:p>
+      <w:pPr>
+        <w:pStyle w:val="NormalWeb"/>
+        <w:spacing w:before="0" w:beforeAutospacing="0" w:after="0" w:afterAutospacing="0"/>
+        <w:rPr>
+          <w:rFonts w:ascii="Calibri" w:hAnsi="Calibri" w:cs="Calibri"/>
+          <w:b/>
+          <w:bCs/>
+          <w:sz w:val="22"/>
+          <w:szCs w:val="22"/>
+          <w:lang w:val="es-ES"/>
+        </w:rPr>
+      </w:pPr>
+    </w:p>
+    <w:p>
+      <w:pPr>
+        <w:pStyle w:val="NormalWeb"/>
+        <w:spacing w:before="0" w:beforeAutospacing="0" w:after="0" w:afterAutospacing="0"/>
+        <w:rPr>
+          <w:rFonts w:ascii="Calibri" w:hAnsi="Calibri" w:cs="Calibri"/>
+          <w:b/>
+          <w:bCs/>
+          <w:sz w:val="22"/>
+          <w:szCs w:val="22"/>
+        </w:rPr>
+      </w:pPr>
+      <w:r>
+        <w:rPr>
+          <w:rFonts w:ascii="Calibri" w:hAnsi="Calibri" w:cs="Calibri"/>
+          <w:b/>
+          <w:bCs/>
+          <w:sz w:val="22"/>
+          <w:szCs w:val="22"/>
+        </w:rPr>
+        <w:t>Agregar 24 Features nuevos:</w:t>
       </w:r>
     </w:p>
     <w:p>
@@ -1466,53 +1993,6 @@
           <w:szCs w:val="22"/>
           <w:lang w:val="es-ES"/>
         </w:rPr>
-        <w:t>Generar Dataset de 3 clases 45</w:t>
-      </w:r>
-      <w:r>
-        <w:rPr>
-          <w:rFonts w:ascii="Calibri" w:hAnsi="Calibri" w:cs="Calibri"/>
-          <w:b/>
-          <w:bCs/>
-          <w:sz w:val="22"/>
-          <w:szCs w:val="22"/>
-          <w:lang w:val="es-ES"/>
-        </w:rPr>
-        <w:t xml:space="preserve"> Features</w:t>
-      </w:r>
-      <w:r>
-        <w:rPr>
-          <w:rFonts w:ascii="Calibri" w:hAnsi="Calibri" w:cs="Calibri"/>
-          <w:b/>
-          <w:bCs/>
-          <w:sz w:val="22"/>
-          <w:szCs w:val="22"/>
-          <w:lang w:val="es-ES"/>
-        </w:rPr>
-        <w:t xml:space="preserve"> - DONE</w:t>
-      </w:r>
-    </w:p>
-    <w:p>
-      <w:pPr>
-        <w:pStyle w:val="NormalWeb"/>
-        <w:spacing w:before="0" w:beforeAutospacing="0" w:after="0" w:afterAutospacing="0"/>
-        <w:rPr>
-          <w:rFonts w:ascii="Calibri" w:hAnsi="Calibri" w:cs="Calibri"/>
-          <w:b/>
-          <w:bCs/>
-          <w:sz w:val="22"/>
-          <w:szCs w:val="22"/>
-          <w:lang w:val="es-ES"/>
-        </w:rPr>
-      </w:pPr>
-      <w:r>
-        <w:rPr>
-          <w:rFonts w:ascii="Calibri" w:hAnsi="Calibri" w:cs="Calibri"/>
-          <w:b/>
-          <w:bCs/>
-          <w:sz w:val="22"/>
-          <w:szCs w:val="22"/>
-          <w:lang w:val="es-ES"/>
-        </w:rPr>
         <w:tab/>
       </w:r>
     </w:p>
@@ -1538,31 +2018,7 @@
           <w:szCs w:val="22"/>
           <w:lang w:val="es-ES"/>
         </w:rPr>
-        <w:t xml:space="preserve">Optimizar </w:t>
-      </w:r>
-      <w:proofErr w:type="spellStart"/>
-      <w:r>
-        <w:rPr>
-          <w:rFonts w:ascii="Calibri" w:hAnsi="Calibri" w:cs="Calibri"/>
-          <w:b/>
-          <w:bCs/>
-          <w:sz w:val="22"/>
-          <w:szCs w:val="22"/>
-          <w:lang w:val="es-ES"/>
-        </w:rPr>
-        <w:t>Backtesting</w:t>
-      </w:r>
-      <w:proofErr w:type="spellEnd"/>
-      <w:r>
-        <w:rPr>
-          <w:rFonts w:ascii="Calibri" w:hAnsi="Calibri" w:cs="Calibri"/>
-          <w:b/>
-          <w:bCs/>
-          <w:sz w:val="22"/>
-          <w:szCs w:val="22"/>
-          <w:lang w:val="es-ES"/>
-        </w:rPr>
-        <w:t xml:space="preserve"> a partir del etiquetado actual.</w:t>
+        <w:t>Optimizar Backtesting a partir del etiquetado actual.</w:t>
       </w:r>
     </w:p>
     <w:p>
@@ -1672,82 +2128,46 @@
           <w:szCs w:val="22"/>
           <w:lang w:val="es-ES"/>
         </w:rPr>
-        <w:t xml:space="preserve">98 % </w:t>
-      </w:r>
-      <w:proofErr w:type="spellStart"/>
-      <w:r>
-        <w:rPr>
-          <w:rFonts w:ascii="Calibri" w:hAnsi="Calibri" w:cs="Calibri"/>
-          <w:b/>
-          <w:bCs/>
-          <w:sz w:val="22"/>
-          <w:szCs w:val="22"/>
-          <w:lang w:val="es-ES"/>
-        </w:rPr>
-        <w:t>Win</w:t>
-      </w:r>
-      <w:proofErr w:type="spellEnd"/>
-      <w:r>
-        <w:rPr>
-          <w:rFonts w:ascii="Calibri" w:hAnsi="Calibri" w:cs="Calibri"/>
-          <w:b/>
-          <w:bCs/>
-          <w:sz w:val="22"/>
-          <w:szCs w:val="22"/>
-          <w:lang w:val="es-ES"/>
-        </w:rPr>
-        <w:t xml:space="preserve"> </w:t>
-      </w:r>
-      <w:proofErr w:type="spellStart"/>
-      <w:r>
-        <w:rPr>
-          <w:rFonts w:ascii="Calibri" w:hAnsi="Calibri" w:cs="Calibri"/>
-          <w:b/>
-          <w:bCs/>
-          <w:sz w:val="22"/>
-          <w:szCs w:val="22"/>
-          <w:lang w:val="es-ES"/>
-        </w:rPr>
-        <w:t>Rathe</w:t>
-      </w:r>
-      <w:proofErr w:type="spellEnd"/>
-    </w:p>
-    <w:p>
-      <w:pPr>
-        <w:pStyle w:val="NormalWeb"/>
-        <w:spacing w:before="0" w:beforeAutospacing="0" w:after="0" w:afterAutospacing="0"/>
-        <w:rPr>
-          <w:rFonts w:ascii="Calibri" w:hAnsi="Calibri" w:cs="Calibri"/>
-          <w:b/>
-          <w:bCs/>
-          <w:sz w:val="22"/>
-          <w:szCs w:val="22"/>
-          <w:lang w:val="es-ES"/>
-        </w:rPr>
-      </w:pPr>
-    </w:p>
-    <w:p>
-      <w:pPr>
-        <w:pStyle w:val="NormalWeb"/>
-        <w:spacing w:before="0" w:beforeAutospacing="0" w:after="0" w:afterAutospacing="0"/>
-        <w:rPr>
-          <w:rFonts w:ascii="Calibri" w:hAnsi="Calibri" w:cs="Calibri"/>
-          <w:b/>
-          <w:bCs/>
-          <w:sz w:val="22"/>
-          <w:szCs w:val="22"/>
-          <w:lang w:val="es-ES"/>
-        </w:rPr>
-      </w:pPr>
-      <w:r>
-        <w:rPr>
-          <w:rFonts w:ascii="Calibri" w:hAnsi="Calibri" w:cs="Calibri"/>
-          <w:b/>
-          <w:bCs/>
-          <w:sz w:val="22"/>
-          <w:szCs w:val="22"/>
-          <w:lang w:val="es-ES"/>
-        </w:rPr>
+        <w:t>98 % Win Rathe</w:t>
+      </w:r>
+    </w:p>
+    <w:p>
+      <w:pPr>
+        <w:pStyle w:val="NormalWeb"/>
+        <w:spacing w:before="0" w:beforeAutospacing="0" w:after="0" w:afterAutospacing="0"/>
+        <w:rPr>
+          <w:rFonts w:ascii="Calibri" w:hAnsi="Calibri" w:cs="Calibri"/>
+          <w:b/>
+          <w:bCs/>
+          <w:sz w:val="22"/>
+          <w:szCs w:val="22"/>
+          <w:lang w:val="es-ES"/>
+        </w:rPr>
+      </w:pPr>
+    </w:p>
+    <w:p>
+      <w:pPr>
+        <w:pStyle w:val="NormalWeb"/>
+        <w:spacing w:before="0" w:beforeAutospacing="0" w:after="0" w:afterAutospacing="0"/>
+        <w:rPr>
+          <w:rFonts w:ascii="Calibri" w:hAnsi="Calibri" w:cs="Calibri"/>
+          <w:b/>
+          <w:bCs/>
+          <w:sz w:val="22"/>
+          <w:szCs w:val="22"/>
+          <w:lang w:val="es-ES"/>
+        </w:rPr>
+      </w:pPr>
+      <w:r>
+        <w:rPr>
+          <w:rFonts w:ascii="Calibri" w:hAnsi="Calibri" w:cs="Calibri"/>
+          <w:b/>
+          <w:bCs/>
+          <w:sz w:val="22"/>
+          <w:szCs w:val="22"/>
+          <w:lang w:val="es-ES"/>
+        </w:rPr>
+        <w:lastRenderedPageBreak/>
         <w:t>Implementar Red Neuronal 2 Dimensiones con Balanceo</w:t>
       </w:r>
     </w:p>
@@ -1785,53 +2205,11 @@
           <w:bCs/>
           <w:sz w:val="22"/>
           <w:szCs w:val="22"/>
-          <w:lang w:val="es-ES"/>
-        </w:rPr>
-        <w:t>Hacer trading dependiendo de la probabilidad del resultado.</w:t>
-      </w:r>
-    </w:p>
-    <w:p>
-      <w:pPr>
-        <w:pStyle w:val="NormalWeb"/>
-        <w:spacing w:before="0" w:beforeAutospacing="0" w:after="0" w:afterAutospacing="0"/>
-        <w:rPr>
-          <w:rFonts w:ascii="Calibri" w:hAnsi="Calibri" w:cs="Calibri"/>
-          <w:b/>
-          <w:bCs/>
-          <w:sz w:val="22"/>
-          <w:szCs w:val="22"/>
-          <w:lang w:val="es-ES"/>
-        </w:rPr>
-      </w:pPr>
-    </w:p>
-    <w:p>
-      <w:pPr>
-        <w:pStyle w:val="NormalWeb"/>
-        <w:spacing w:before="0" w:beforeAutospacing="0" w:after="0" w:afterAutospacing="0"/>
-        <w:rPr>
-          <w:rFonts w:ascii="Calibri" w:hAnsi="Calibri" w:cs="Calibri"/>
-          <w:b/>
-          <w:bCs/>
-          <w:sz w:val="22"/>
-          <w:szCs w:val="22"/>
-          <w:lang w:val="es-ES"/>
-        </w:rPr>
-      </w:pPr>
-      <w:proofErr w:type="spellStart"/>
-      <w:r>
-        <w:rPr>
-          <w:rFonts w:ascii="Calibri" w:hAnsi="Calibri" w:cs="Calibri"/>
-          <w:b/>
-          <w:bCs/>
-          <w:sz w:val="22"/>
-          <w:szCs w:val="22"/>
           <w:highlight w:val="yellow"/>
           <w:lang w:val="es-ES"/>
         </w:rPr>
-        <w:lastRenderedPageBreak/>
         <w:t>Findings</w:t>
       </w:r>
-      <w:proofErr w:type="spellEnd"/>
       <w:r>
         <w:rPr>
           <w:rFonts w:ascii="Calibri" w:hAnsi="Calibri" w:cs="Calibri"/>
@@ -1870,55 +2248,7 @@
           <w:szCs w:val="22"/>
           <w:lang w:val="es-ES"/>
         </w:rPr>
-        <w:t xml:space="preserve">Etiquetado mas separado mejora el </w:t>
-      </w:r>
-      <w:proofErr w:type="spellStart"/>
-      <w:r>
-        <w:rPr>
-          <w:rFonts w:ascii="Calibri" w:hAnsi="Calibri" w:cs="Calibri"/>
-          <w:b/>
-          <w:bCs/>
-          <w:sz w:val="22"/>
-          <w:szCs w:val="22"/>
-          <w:lang w:val="es-ES"/>
-        </w:rPr>
-        <w:t>acc</w:t>
-      </w:r>
-      <w:proofErr w:type="spellEnd"/>
-      <w:r>
-        <w:rPr>
-          <w:rFonts w:ascii="Calibri" w:hAnsi="Calibri" w:cs="Calibri"/>
-          <w:b/>
-          <w:bCs/>
-          <w:sz w:val="22"/>
-          <w:szCs w:val="22"/>
-          <w:lang w:val="es-ES"/>
-        </w:rPr>
-        <w:t xml:space="preserve">: hasta 86%, la mayoría de </w:t>
-      </w:r>
-      <w:proofErr w:type="gramStart"/>
-      <w:r>
-        <w:rPr>
-          <w:rFonts w:ascii="Calibri" w:hAnsi="Calibri" w:cs="Calibri"/>
-          <w:b/>
-          <w:bCs/>
-          <w:sz w:val="22"/>
-          <w:szCs w:val="22"/>
-          <w:lang w:val="es-ES"/>
-        </w:rPr>
-        <w:t>predicciones</w:t>
-      </w:r>
-      <w:proofErr w:type="gramEnd"/>
-      <w:r>
-        <w:rPr>
-          <w:rFonts w:ascii="Calibri" w:hAnsi="Calibri" w:cs="Calibri"/>
-          <w:b/>
-          <w:bCs/>
-          <w:sz w:val="22"/>
-          <w:szCs w:val="22"/>
-          <w:lang w:val="es-ES"/>
-        </w:rPr>
-        <w:t xml:space="preserve"> son 0, eso ayuda en la estrategia, y las posiciones que se buscan son</w:t>
+        <w:t>Etiquetado mas separado mejora el acc: hasta 86%, la mayoría de predicciones son 0, eso ayuda en la estrategia, y las posiciones que se buscan son</w:t>
       </w:r>
     </w:p>
     <w:p>
@@ -1949,85 +2279,7 @@
           <w:highlight w:val="yellow"/>
           <w:lang w:val="es-ES"/>
         </w:rPr>
-        <w:t xml:space="preserve">1D 145F </w:t>
-      </w:r>
-      <w:proofErr w:type="spellStart"/>
-      <w:r>
-        <w:rPr>
-          <w:rFonts w:ascii="Calibri" w:hAnsi="Calibri" w:cs="Calibri"/>
-          <w:b/>
-          <w:bCs/>
-          <w:sz w:val="22"/>
-          <w:szCs w:val="22"/>
-          <w:highlight w:val="yellow"/>
-          <w:lang w:val="es-ES"/>
-        </w:rPr>
-        <w:t>XGBoost</w:t>
-      </w:r>
-      <w:proofErr w:type="spellEnd"/>
-      <w:r>
-        <w:rPr>
-          <w:rFonts w:ascii="Calibri" w:hAnsi="Calibri" w:cs="Calibri"/>
-          <w:b/>
-          <w:bCs/>
-          <w:sz w:val="22"/>
-          <w:szCs w:val="22"/>
-          <w:highlight w:val="yellow"/>
-          <w:lang w:val="es-ES"/>
-        </w:rPr>
-        <w:t xml:space="preserve"> la profundidad de 8 fue la mejor .539 </w:t>
-      </w:r>
-      <w:proofErr w:type="spellStart"/>
-      <w:r>
-        <w:rPr>
-          <w:rFonts w:ascii="Calibri" w:hAnsi="Calibri" w:cs="Calibri"/>
-          <w:b/>
-          <w:bCs/>
-          <w:sz w:val="22"/>
-          <w:szCs w:val="22"/>
-          <w:highlight w:val="yellow"/>
-          <w:lang w:val="es-ES"/>
-        </w:rPr>
-        <w:t>acc</w:t>
-      </w:r>
-      <w:proofErr w:type="spellEnd"/>
-      <w:r>
-        <w:rPr>
-          <w:rFonts w:ascii="Calibri" w:hAnsi="Calibri" w:cs="Calibri"/>
-          <w:b/>
-          <w:bCs/>
-          <w:sz w:val="22"/>
-          <w:szCs w:val="22"/>
-          <w:highlight w:val="yellow"/>
-          <w:lang w:val="es-ES"/>
-        </w:rPr>
-        <w:t xml:space="preserve">. .0029 y -00.29 de </w:t>
-      </w:r>
-      <w:proofErr w:type="spellStart"/>
-      <w:r>
-        <w:rPr>
-          <w:rFonts w:ascii="Calibri" w:hAnsi="Calibri" w:cs="Calibri"/>
-          <w:b/>
-          <w:bCs/>
-          <w:sz w:val="22"/>
-          <w:szCs w:val="22"/>
-          <w:highlight w:val="yellow"/>
-          <w:lang w:val="es-ES"/>
-        </w:rPr>
-        <w:t>Clasificacion</w:t>
-      </w:r>
-      <w:proofErr w:type="spellEnd"/>
-      <w:r>
-        <w:rPr>
-          <w:rFonts w:ascii="Calibri" w:hAnsi="Calibri" w:cs="Calibri"/>
-          <w:b/>
-          <w:bCs/>
-          <w:sz w:val="22"/>
-          <w:szCs w:val="22"/>
-          <w:highlight w:val="yellow"/>
-          <w:lang w:val="es-ES"/>
-        </w:rPr>
-        <w:t>.</w:t>
+        <w:t>1D 145F XGBoost la profundidad de 8 fue la mejor .539 acc. .0029 y -00.29 de Clasificacion.</w:t>
       </w:r>
     </w:p>
     <w:p>
@@ -2058,9 +2310,8 @@
           <w:highlight w:val="yellow"/>
           <w:lang w:val="es-ES"/>
         </w:rPr>
-        <w:t xml:space="preserve">4 </w:t>
-      </w:r>
-      <w:proofErr w:type="gramStart"/>
+        <w:t>Hasta cerda de 30% de return, con 1D y 4</w:t>
+      </w:r>
       <w:r>
         <w:rPr>
           <w:rFonts w:ascii="Calibri" w:hAnsi="Calibri" w:cs="Calibri"/>
@@ -2071,9 +2322,8 @@
           <w:highlight w:val="yellow"/>
           <w:lang w:val="es-ES"/>
         </w:rPr>
-        <w:t>Profundidad</w:t>
-      </w:r>
-      <w:proofErr w:type="gramEnd"/>
+        <w:t>prof</w:t>
+      </w:r>
       <w:r>
         <w:rPr>
           <w:rFonts w:ascii="Calibri" w:hAnsi="Calibri" w:cs="Calibri"/>
@@ -2084,22 +2334,8 @@
           <w:highlight w:val="yellow"/>
           <w:lang w:val="es-ES"/>
         </w:rPr>
-        <w:t xml:space="preserve"> .46 </w:t>
-      </w:r>
-      <w:proofErr w:type="spellStart"/>
-      <w:r>
-        <w:rPr>
-          <w:rFonts w:ascii="Calibri" w:hAnsi="Calibri" w:cs="Calibri"/>
-          <w:b/>
-          <w:bCs/>
-          <w:sz w:val="22"/>
-          <w:szCs w:val="22"/>
-          <w:highlight w:val="yellow"/>
-          <w:lang w:val="es-ES"/>
-        </w:rPr>
-        <w:t>acc</w:t>
-      </w:r>
-      <w:proofErr w:type="spellEnd"/>
+        <w:t xml:space="preserve"> con selección de Features</w:t>
+      </w:r>
     </w:p>
     <w:p>
       <w:pPr>
@@ -2155,31 +2391,7 @@
           <w:szCs w:val="22"/>
           <w:lang w:val="es-ES"/>
         </w:rPr>
-        <w:t xml:space="preserve">Tengo un </w:t>
-      </w:r>
-      <w:proofErr w:type="spellStart"/>
-      <w:r>
-        <w:rPr>
-          <w:rFonts w:ascii="Calibri" w:hAnsi="Calibri" w:cs="Calibri"/>
-          <w:b/>
-          <w:bCs/>
-          <w:sz w:val="22"/>
-          <w:szCs w:val="22"/>
-          <w:lang w:val="es-ES"/>
-        </w:rPr>
-        <w:t>return</w:t>
-      </w:r>
-      <w:proofErr w:type="spellEnd"/>
-      <w:r>
-        <w:rPr>
-          <w:rFonts w:ascii="Calibri" w:hAnsi="Calibri" w:cs="Calibri"/>
-          <w:b/>
-          <w:bCs/>
-          <w:sz w:val="22"/>
-          <w:szCs w:val="22"/>
-          <w:lang w:val="es-ES"/>
-        </w:rPr>
-        <w:t xml:space="preserve"> % de 30%. Identificar con que profundidad de realizo y sobre ese </w:t>
+        <w:t xml:space="preserve">Tengo un return % de 30%. Identificar con que profundidad de realizo y sobre ese </w:t>
       </w:r>
       <w:r>
         <w:rPr>
@@ -2255,45 +2467,8 @@
           <w:lang w:val="es-ES"/>
         </w:rPr>
         <w:tab/>
-        <w:t xml:space="preserve">Como cerrar una </w:t>
-      </w:r>
-      <w:proofErr w:type="spellStart"/>
-      <w:r>
-        <w:rPr>
-          <w:rFonts w:ascii="Calibri" w:hAnsi="Calibri" w:cs="Calibri"/>
-          <w:b/>
-          <w:bCs/>
-          <w:sz w:val="22"/>
-          <w:szCs w:val="22"/>
-          <w:lang w:val="es-ES"/>
-        </w:rPr>
-        <w:t>opracion</w:t>
-      </w:r>
-      <w:proofErr w:type="spellEnd"/>
-      <w:r>
-        <w:rPr>
-          <w:rFonts w:ascii="Calibri" w:hAnsi="Calibri" w:cs="Calibri"/>
-          <w:b/>
-          <w:bCs/>
-          <w:sz w:val="22"/>
-          <w:szCs w:val="22"/>
-          <w:lang w:val="es-ES"/>
-        </w:rPr>
-        <w:t xml:space="preserve"> con stop </w:t>
-      </w:r>
-      <w:proofErr w:type="spellStart"/>
-      <w:r>
-        <w:rPr>
-          <w:rFonts w:ascii="Calibri" w:hAnsi="Calibri" w:cs="Calibri"/>
-          <w:b/>
-          <w:bCs/>
-          <w:sz w:val="22"/>
-          <w:szCs w:val="22"/>
-          <w:lang w:val="es-ES"/>
-        </w:rPr>
-        <w:t>loss</w:t>
-      </w:r>
-      <w:proofErr w:type="spellEnd"/>
+        <w:t>Como cerrar una opracion con stop loss</w:t>
+      </w:r>
       <w:r>
         <w:rPr>
           <w:rFonts w:ascii="Calibri" w:hAnsi="Calibri" w:cs="Calibri"/>
@@ -2342,31 +2517,7 @@
           <w:szCs w:val="22"/>
           <w:lang w:val="es-ES"/>
         </w:rPr>
-        <w:t xml:space="preserve">Generar documento para hacer </w:t>
-      </w:r>
-      <w:proofErr w:type="spellStart"/>
-      <w:r>
-        <w:rPr>
-          <w:rFonts w:ascii="Calibri" w:hAnsi="Calibri" w:cs="Calibri"/>
-          <w:b/>
-          <w:bCs/>
-          <w:sz w:val="22"/>
-          <w:szCs w:val="22"/>
-          <w:lang w:val="es-ES"/>
-        </w:rPr>
-        <w:t>backtesting</w:t>
-      </w:r>
-      <w:proofErr w:type="spellEnd"/>
-      <w:r>
-        <w:rPr>
-          <w:rFonts w:ascii="Calibri" w:hAnsi="Calibri" w:cs="Calibri"/>
-          <w:b/>
-          <w:bCs/>
-          <w:sz w:val="22"/>
-          <w:szCs w:val="22"/>
-          <w:lang w:val="es-ES"/>
-        </w:rPr>
-        <w:t xml:space="preserve"> de las pruebas. </w:t>
+        <w:t xml:space="preserve">Generar documento para hacer backtesting de las pruebas. </w:t>
       </w:r>
     </w:p>
     <w:p>
@@ -2452,21 +2603,8 @@
           <w:szCs w:val="22"/>
           <w:lang w:val="es-ES"/>
         </w:rPr>
-        <w:t xml:space="preserve">Y en </w:t>
-      </w:r>
-      <w:proofErr w:type="spellStart"/>
-      <w:r>
-        <w:rPr>
-          <w:rFonts w:ascii="Calibri" w:hAnsi="Calibri" w:cs="Calibri"/>
-          <w:b/>
-          <w:bCs/>
-          <w:sz w:val="22"/>
-          <w:szCs w:val="22"/>
-          <w:lang w:val="es-ES"/>
-        </w:rPr>
-        <w:t>backtesting</w:t>
-      </w:r>
-      <w:proofErr w:type="spellEnd"/>
+        <w:t>Y en backtesting</w:t>
+      </w:r>
     </w:p>
     <w:p>
       <w:pPr>
@@ -2515,21 +2653,8 @@
           <w:szCs w:val="22"/>
           <w:lang w:val="es-ES"/>
         </w:rPr>
-        <w:t xml:space="preserve">Probar con </w:t>
-      </w:r>
-      <w:proofErr w:type="spellStart"/>
-      <w:r>
-        <w:rPr>
-          <w:rFonts w:ascii="Calibri" w:hAnsi="Calibri" w:cs="Calibri"/>
-          <w:b/>
-          <w:bCs/>
-          <w:sz w:val="22"/>
-          <w:szCs w:val="22"/>
-          <w:lang w:val="es-ES"/>
-        </w:rPr>
-        <w:t>KFold</w:t>
-      </w:r>
-      <w:proofErr w:type="spellEnd"/>
+        <w:t>Probar con KFold</w:t>
+      </w:r>
     </w:p>
     <w:p>
       <w:pPr>
@@ -2606,21 +2731,8 @@
           <w:szCs w:val="22"/>
           <w:lang w:val="es-ES"/>
         </w:rPr>
-        <w:t xml:space="preserve">Agregar mas Features y hacer </w:t>
-      </w:r>
-      <w:proofErr w:type="spellStart"/>
-      <w:r>
-        <w:rPr>
-          <w:rFonts w:ascii="Calibri" w:hAnsi="Calibri" w:cs="Calibri"/>
-          <w:b/>
-          <w:bCs/>
-          <w:sz w:val="22"/>
-          <w:szCs w:val="22"/>
-          <w:lang w:val="es-ES"/>
-        </w:rPr>
-        <w:t>XBoost</w:t>
-      </w:r>
-      <w:proofErr w:type="spellEnd"/>
+        <w:t>Agregar mas Features y hacer XBoost</w:t>
+      </w:r>
     </w:p>
     <w:p>
       <w:pPr>
@@ -2667,21 +2779,19 @@
           <w:bCs/>
           <w:sz w:val="22"/>
           <w:szCs w:val="22"/>
-          <w:lang w:val="en-MX"/>
-        </w:rPr>
-      </w:pPr>
-    </w:p>
-    <w:p>
-      <w:pPr>
-        <w:pStyle w:val="NormalWeb"/>
-        <w:spacing w:before="0" w:beforeAutospacing="0" w:after="0" w:afterAutospacing="0"/>
-        <w:rPr>
-          <w:rFonts w:ascii="Calibri" w:hAnsi="Calibri" w:cs="Calibri"/>
-          <w:b/>
-          <w:bCs/>
-          <w:sz w:val="22"/>
-          <w:szCs w:val="22"/>
-          <w:lang w:val="en-MX"/>
+        </w:rPr>
+      </w:pPr>
+    </w:p>
+    <w:p>
+      <w:pPr>
+        <w:pStyle w:val="NormalWeb"/>
+        <w:spacing w:before="0" w:beforeAutospacing="0" w:after="0" w:afterAutospacing="0"/>
+        <w:rPr>
+          <w:rFonts w:ascii="Calibri" w:hAnsi="Calibri" w:cs="Calibri"/>
+          <w:b/>
+          <w:bCs/>
+          <w:sz w:val="22"/>
+          <w:szCs w:val="22"/>
         </w:rPr>
       </w:pPr>
       <w:r>
@@ -2692,7 +2802,6 @@
           <w:noProof/>
           <w:sz w:val="22"/>
           <w:szCs w:val="22"/>
-          <w:lang w:val="en-MX"/>
         </w:rPr>
         <w:lastRenderedPageBreak/>
         <w:drawing>
@@ -2748,21 +2857,19 @@
           <w:bCs/>
           <w:sz w:val="22"/>
           <w:szCs w:val="22"/>
-          <w:lang w:val="en-MX"/>
-        </w:rPr>
-      </w:pPr>
-    </w:p>
-    <w:p>
-      <w:pPr>
-        <w:pStyle w:val="NormalWeb"/>
-        <w:spacing w:before="0" w:beforeAutospacing="0" w:after="0" w:afterAutospacing="0"/>
-        <w:rPr>
-          <w:rFonts w:ascii="Calibri" w:hAnsi="Calibri" w:cs="Calibri"/>
-          <w:b/>
-          <w:bCs/>
-          <w:sz w:val="22"/>
-          <w:szCs w:val="22"/>
-          <w:lang w:val="en-MX"/>
+        </w:rPr>
+      </w:pPr>
+    </w:p>
+    <w:p>
+      <w:pPr>
+        <w:pStyle w:val="NormalWeb"/>
+        <w:spacing w:before="0" w:beforeAutospacing="0" w:after="0" w:afterAutospacing="0"/>
+        <w:rPr>
+          <w:rFonts w:ascii="Calibri" w:hAnsi="Calibri" w:cs="Calibri"/>
+          <w:b/>
+          <w:bCs/>
+          <w:sz w:val="22"/>
+          <w:szCs w:val="22"/>
         </w:rPr>
       </w:pPr>
       <w:r>
@@ -2773,7 +2880,6 @@
           <w:noProof/>
           <w:sz w:val="22"/>
           <w:szCs w:val="22"/>
-          <w:lang w:val="en-MX"/>
         </w:rPr>
         <w:lastRenderedPageBreak/>
         <w:drawing>
@@ -2829,21 +2935,19 @@
           <w:bCs/>
           <w:sz w:val="22"/>
           <w:szCs w:val="22"/>
-          <w:lang w:val="en-MX"/>
-        </w:rPr>
-      </w:pPr>
-    </w:p>
-    <w:p>
-      <w:pPr>
-        <w:pStyle w:val="NormalWeb"/>
-        <w:spacing w:before="0" w:beforeAutospacing="0" w:after="0" w:afterAutospacing="0"/>
-        <w:rPr>
-          <w:rFonts w:ascii="Calibri" w:hAnsi="Calibri" w:cs="Calibri"/>
-          <w:b/>
-          <w:bCs/>
-          <w:sz w:val="22"/>
-          <w:szCs w:val="22"/>
-          <w:lang w:val="en-MX"/>
+        </w:rPr>
+      </w:pPr>
+    </w:p>
+    <w:p>
+      <w:pPr>
+        <w:pStyle w:val="NormalWeb"/>
+        <w:spacing w:before="0" w:beforeAutospacing="0" w:after="0" w:afterAutospacing="0"/>
+        <w:rPr>
+          <w:rFonts w:ascii="Calibri" w:hAnsi="Calibri" w:cs="Calibri"/>
+          <w:b/>
+          <w:bCs/>
+          <w:sz w:val="22"/>
+          <w:szCs w:val="22"/>
         </w:rPr>
       </w:pPr>
     </w:p>
@@ -2867,49 +2971,45 @@
           <w:bCs/>
           <w:sz w:val="22"/>
           <w:szCs w:val="22"/>
-          <w:lang w:val="en-MX"/>
-        </w:rPr>
-      </w:pPr>
-    </w:p>
-    <w:p>
-      <w:pPr>
-        <w:pStyle w:val="NormalWeb"/>
-        <w:spacing w:before="0" w:beforeAutospacing="0" w:after="0" w:afterAutospacing="0"/>
-        <w:rPr>
-          <w:rFonts w:ascii="Calibri" w:hAnsi="Calibri" w:cs="Calibri"/>
-          <w:b/>
-          <w:bCs/>
-          <w:sz w:val="22"/>
-          <w:szCs w:val="22"/>
-          <w:lang w:val="en-MX"/>
-        </w:rPr>
-      </w:pPr>
-    </w:p>
-    <w:p>
-      <w:pPr>
-        <w:pStyle w:val="NormalWeb"/>
-        <w:spacing w:before="0" w:beforeAutospacing="0" w:after="0" w:afterAutospacing="0"/>
-        <w:rPr>
-          <w:rFonts w:ascii="Calibri" w:hAnsi="Calibri" w:cs="Calibri"/>
-          <w:b/>
-          <w:bCs/>
-          <w:sz w:val="22"/>
-          <w:szCs w:val="22"/>
-          <w:lang w:val="en-MX"/>
-        </w:rPr>
-      </w:pPr>
-    </w:p>
-    <w:p>
-      <w:pPr>
-        <w:pStyle w:val="NormalWeb"/>
-        <w:spacing w:before="0" w:beforeAutospacing="0" w:after="0" w:afterAutospacing="0"/>
-        <w:rPr>
-          <w:rFonts w:ascii="Calibri" w:hAnsi="Calibri" w:cs="Calibri"/>
-          <w:b/>
-          <w:bCs/>
-          <w:sz w:val="22"/>
-          <w:szCs w:val="22"/>
-          <w:lang w:val="en-MX"/>
+        </w:rPr>
+      </w:pPr>
+    </w:p>
+    <w:p>
+      <w:pPr>
+        <w:pStyle w:val="NormalWeb"/>
+        <w:spacing w:before="0" w:beforeAutospacing="0" w:after="0" w:afterAutospacing="0"/>
+        <w:rPr>
+          <w:rFonts w:ascii="Calibri" w:hAnsi="Calibri" w:cs="Calibri"/>
+          <w:b/>
+          <w:bCs/>
+          <w:sz w:val="22"/>
+          <w:szCs w:val="22"/>
+        </w:rPr>
+      </w:pPr>
+    </w:p>
+    <w:p>
+      <w:pPr>
+        <w:pStyle w:val="NormalWeb"/>
+        <w:spacing w:before="0" w:beforeAutospacing="0" w:after="0" w:afterAutospacing="0"/>
+        <w:rPr>
+          <w:rFonts w:ascii="Calibri" w:hAnsi="Calibri" w:cs="Calibri"/>
+          <w:b/>
+          <w:bCs/>
+          <w:sz w:val="22"/>
+          <w:szCs w:val="22"/>
+        </w:rPr>
+      </w:pPr>
+    </w:p>
+    <w:p>
+      <w:pPr>
+        <w:pStyle w:val="NormalWeb"/>
+        <w:spacing w:before="0" w:beforeAutospacing="0" w:after="0" w:afterAutospacing="0"/>
+        <w:rPr>
+          <w:rFonts w:ascii="Calibri" w:hAnsi="Calibri" w:cs="Calibri"/>
+          <w:b/>
+          <w:bCs/>
+          <w:sz w:val="22"/>
+          <w:szCs w:val="22"/>
         </w:rPr>
       </w:pPr>
     </w:p>
@@ -2937,48 +3037,8 @@
           <w:szCs w:val="22"/>
           <w:lang w:val="es-ES"/>
         </w:rPr>
-        <w:t xml:space="preserve">Agregar Graficas de </w:t>
-      </w:r>
-      <w:proofErr w:type="spellStart"/>
-      <w:r>
-        <w:rPr>
-          <w:rFonts w:ascii="Calibri" w:hAnsi="Calibri" w:cs="Calibri"/>
-          <w:b/>
-          <w:bCs/>
-          <w:strike/>
-          <w:sz w:val="22"/>
-          <w:szCs w:val="22"/>
-          <w:lang w:val="es-ES"/>
-        </w:rPr>
-        <w:t>Loss</w:t>
-      </w:r>
-      <w:proofErr w:type="spellEnd"/>
-      <w:r>
-        <w:rPr>
-          <w:rFonts w:ascii="Calibri" w:hAnsi="Calibri" w:cs="Calibri"/>
-          <w:b/>
-          <w:bCs/>
-          <w:strike/>
-          <w:sz w:val="22"/>
-          <w:szCs w:val="22"/>
-          <w:lang w:val="es-ES"/>
-        </w:rPr>
-        <w:t xml:space="preserve"> para confirmar no este </w:t>
-      </w:r>
-      <w:proofErr w:type="spellStart"/>
-      <w:r>
-        <w:rPr>
-          <w:rFonts w:ascii="Calibri" w:hAnsi="Calibri" w:cs="Calibri"/>
-          <w:b/>
-          <w:bCs/>
-          <w:strike/>
-          <w:sz w:val="22"/>
-          <w:szCs w:val="22"/>
-          <w:lang w:val="es-ES"/>
-        </w:rPr>
-        <w:t>overfiteado</w:t>
-      </w:r>
-      <w:proofErr w:type="spellEnd"/>
+        <w:t>Agregar Graficas de Loss para confirmar no este overfiteado</w:t>
+      </w:r>
     </w:p>
     <w:p>
       <w:pPr>
@@ -3164,31 +3224,17 @@
       </w:pPr>
     </w:p>
     <w:p>
-      <w:pPr>
-        <w:rPr>
-          <w:lang w:val="en-US"/>
-        </w:rPr>
-      </w:pPr>
-      <w:proofErr w:type="gramStart"/>
       <w:r>
         <w:rPr>
           <w:color w:val="000000"/>
-          <w:lang w:val="en-US"/>
         </w:rPr>
         <w:t xml:space="preserve">Oversampling  </w:t>
       </w:r>
       <w:r>
         <w:t>OSTSC</w:t>
       </w:r>
-      <w:proofErr w:type="gramEnd"/>
-      <w:r>
-        <w:t xml:space="preserve">. </w:t>
-      </w:r>
-      <w:r>
-        <w:rPr>
-          <w:lang w:val="en-US"/>
-        </w:rPr>
-        <w:t>LSTM</w:t>
+      <w:r>
+        <w:t>. LSTM</w:t>
       </w:r>
     </w:p>
     <w:p>
@@ -3330,63 +3376,25 @@
           <w:lang w:val="es-ES"/>
         </w:rPr>
       </w:pPr>
-      <w:proofErr w:type="spellStart"/>
       <w:r>
         <w:rPr>
           <w:lang w:val="es-ES"/>
         </w:rPr>
         <w:t>Metricas</w:t>
       </w:r>
-      <w:proofErr w:type="spellEnd"/>
-    </w:p>
-    <w:p>
-      <w:pPr>
-        <w:rPr>
-          <w:lang w:val="es-ES"/>
-        </w:rPr>
-      </w:pPr>
-      <w:r>
-        <w:rPr>
-          <w:lang w:val="es-ES"/>
-        </w:rPr>
-        <w:t xml:space="preserve">AUC para clasificación, derivación del ROC. </w:t>
-      </w:r>
-      <w:proofErr w:type="spellStart"/>
-      <w:r>
-        <w:rPr>
-          <w:lang w:val="es-ES"/>
-        </w:rPr>
-        <w:t>Reciving</w:t>
-      </w:r>
-      <w:proofErr w:type="spellEnd"/>
-      <w:r>
-        <w:rPr>
-          <w:lang w:val="es-ES"/>
-        </w:rPr>
-        <w:t xml:space="preserve"> </w:t>
-      </w:r>
-      <w:proofErr w:type="spellStart"/>
-      <w:r>
-        <w:rPr>
-          <w:lang w:val="es-ES"/>
-        </w:rPr>
-        <w:t>operator</w:t>
-      </w:r>
-      <w:proofErr w:type="spellEnd"/>
-      <w:r>
-        <w:rPr>
-          <w:lang w:val="es-ES"/>
-        </w:rPr>
-        <w:t xml:space="preserve"> </w:t>
-      </w:r>
-      <w:proofErr w:type="spellStart"/>
-      <w:r>
-        <w:rPr>
-          <w:lang w:val="es-ES"/>
-        </w:rPr>
-        <w:t>clasifier</w:t>
-      </w:r>
-      <w:proofErr w:type="spellEnd"/>
+    </w:p>
+    <w:p>
+      <w:pPr>
+        <w:rPr>
+          <w:lang w:val="es-ES"/>
+        </w:rPr>
+      </w:pPr>
+      <w:r>
+        <w:rPr>
+          <w:lang w:val="es-ES"/>
+        </w:rPr>
+        <w:t>AUC para clasificación, derivación del ROC. Reciving operator clasifier</w:t>
+      </w:r>
     </w:p>
     <w:p>
       <w:pPr>
@@ -3433,39 +3441,17 @@
         </w:rPr>
         <w:t xml:space="preserve">Balancear sus datasets. </w:t>
       </w:r>
-      <w:proofErr w:type="spellStart"/>
-      <w:r>
-        <w:rPr>
-          <w:lang w:val="es-ES"/>
-        </w:rPr>
-        <w:t>Oversampling</w:t>
-      </w:r>
-      <w:proofErr w:type="spellEnd"/>
-      <w:r>
-        <w:rPr>
-          <w:lang w:val="es-ES"/>
-        </w:rPr>
-        <w:t xml:space="preserve"> QA</w:t>
-      </w:r>
-      <w:r>
-        <w:rPr>
-          <w:lang w:val="es-ES"/>
-        </w:rPr>
-        <w:t xml:space="preserve">V, </w:t>
-      </w:r>
-      <w:proofErr w:type="spellStart"/>
-      <w:r>
-        <w:rPr>
-          <w:lang w:val="es-ES"/>
-        </w:rPr>
-        <w:t>Trades</w:t>
-      </w:r>
-      <w:proofErr w:type="spellEnd"/>
-      <w:r>
-        <w:rPr>
-          <w:lang w:val="es-ES"/>
-        </w:rPr>
-        <w:t xml:space="preserve"> ,</w:t>
+      <w:r>
+        <w:rPr>
+          <w:lang w:val="es-ES"/>
+        </w:rPr>
+        <w:t>Oversampling QA</w:t>
+      </w:r>
+      <w:r>
+        <w:rPr>
+          <w:lang w:val="es-ES"/>
+        </w:rPr>
+        <w:t>V, Trades ,</w:t>
       </w:r>
       <w:r>
         <w:rPr>
@@ -3493,77 +3479,7 @@
         <w:rPr>
           <w:lang w:val="es-ES"/>
         </w:rPr>
-        <w:t xml:space="preserve">, </w:t>
-      </w:r>
-      <w:proofErr w:type="spellStart"/>
-      <w:r>
-        <w:rPr>
-          <w:lang w:val="es-ES"/>
-        </w:rPr>
-        <w:t>DownTrade</w:t>
-      </w:r>
-      <w:proofErr w:type="spellEnd"/>
-      <w:r>
-        <w:rPr>
-          <w:lang w:val="es-ES"/>
-        </w:rPr>
-        <w:t xml:space="preserve">, </w:t>
-      </w:r>
-      <w:proofErr w:type="spellStart"/>
-      <w:r>
-        <w:rPr>
-          <w:lang w:val="es-ES"/>
-        </w:rPr>
-        <w:t>Uptrade</w:t>
-      </w:r>
-      <w:proofErr w:type="spellEnd"/>
-      <w:r>
-        <w:rPr>
-          <w:lang w:val="es-ES"/>
-        </w:rPr>
-        <w:t xml:space="preserve">, </w:t>
-      </w:r>
-      <w:proofErr w:type="spellStart"/>
-      <w:r>
-        <w:rPr>
-          <w:lang w:val="es-ES"/>
-        </w:rPr>
-        <w:t>PctSum</w:t>
-      </w:r>
-      <w:proofErr w:type="spellEnd"/>
-      <w:r>
-        <w:rPr>
-          <w:lang w:val="es-ES"/>
-        </w:rPr>
-        <w:t xml:space="preserve">, PCT acumulado, MV19, </w:t>
-      </w:r>
-      <w:proofErr w:type="spellStart"/>
-      <w:r>
-        <w:rPr>
-          <w:lang w:val="es-ES"/>
-        </w:rPr>
-        <w:t>Upper</w:t>
-      </w:r>
-      <w:proofErr w:type="spellEnd"/>
-      <w:r>
-        <w:rPr>
-          <w:lang w:val="es-ES"/>
-        </w:rPr>
-        <w:t xml:space="preserve">, </w:t>
-      </w:r>
-      <w:proofErr w:type="spellStart"/>
-      <w:r>
-        <w:rPr>
-          <w:lang w:val="es-ES"/>
-        </w:rPr>
-        <w:t>Lower</w:t>
-      </w:r>
-      <w:proofErr w:type="spellEnd"/>
-      <w:r>
-        <w:rPr>
-          <w:lang w:val="es-ES"/>
-        </w:rPr>
-        <w:t>, Position.</w:t>
+        <w:t>, DownTrade, Uptrade, PctSum, PCT acumulado, MV19, Upper, Lower, Position.</w:t>
       </w:r>
     </w:p>
     <w:p>
@@ -3610,7 +3526,7 @@
 </file>
 
 <file path=word/numbering.xml><?xml version="1.0" encoding="utf-8"?>
-<w:numbering xmlns:wpc="http://schemas.microsoft.com/office/word/2010/wordprocessingCanvas" xmlns:cx="http://schemas.microsoft.com/office/drawing/2014/chartex" xmlns:cx1="http://schemas.microsoft.com/office/drawing/2015/9/8/chartex" xmlns:cx2="http://schemas.microsoft.com/office/drawing/2015/10/21/chartex" xmlns:cx3="http://schemas.microsoft.com/office/drawing/2016/5/9/chartex" xmlns:cx4="http://schemas.microsoft.com/office/drawing/2016/5/10/chartex" xmlns:cx5="http://schemas.microsoft.com/office/drawing/2016/5/11/chartex" xmlns:cx6="http://schemas.microsoft.com/office/drawing/2016/5/12/chartex" xmlns:cx7="http://schemas.microsoft.com/office/drawing/2016/5/13/chartex" xmlns:cx8="http://schemas.microsoft.com/office/drawing/2016/5/14/chartex" xmlns:mc="http://schemas.openxmlformats.org/markup-compatibility/2006" xmlns:aink="http://schemas.microsoft.com/office/drawing/2016/ink" xmlns:am3d="http://schemas.microsoft.com/office/drawing/2017/model3d" xmlns:o="urn:schemas-microsoft-com:office:office" xmlns:r="http://schemas.openxmlformats.org/officeDocument/2006/relationships" xmlns:m="http://schemas.openxmlformats.org/officeDocument/2006/math" xmlns:v="urn:schemas-microsoft-com:vml" xmlns:wp14="http://schemas.microsoft.com/office/word/2010/wordprocessingDrawing" xmlns:wp="http://schemas.openxmlformats.org/drawingml/2006/wordprocessingDrawing" xmlns:w10="urn:schemas-microsoft-com:office:word" xmlns:w="http://schemas.openxmlformats.org/wordprocessingml/2006/main" xmlns:w14="http://schemas.microsoft.com/office/word/2010/wordml" xmlns:w15="http://schemas.microsoft.com/office/word/2012/wordml" xmlns:w16cex="http://schemas.microsoft.com/office/word/2018/wordml/cex" xmlns:w16cid="http://schemas.microsoft.com/office/word/2016/wordml/cid" xmlns:w16="http://schemas.microsoft.com/office/word/2018/wordml" xmlns:w16se="http://schemas.microsoft.com/office/word/2015/wordml/symex" xmlns:wpg="http://schemas.microsoft.com/office/word/2010/wordprocessingGroup" xmlns:wpi="http://schemas.microsoft.com/office/word/2010/wordprocessingInk" xmlns:wne="http://schemas.microsoft.com/office/word/2006/wordml" xmlns:wps="http://schemas.microsoft.com/office/word/2010/wordprocessingShape" mc:Ignorable="w14 w15 w16se w16cid w16 w16cex wp14">
+<w:numbering xmlns:wpc="http://schemas.microsoft.com/office/word/2010/wordprocessingCanvas" xmlns:cx="http://schemas.microsoft.com/office/drawing/2014/chartex" xmlns:cx1="http://schemas.microsoft.com/office/drawing/2015/9/8/chartex" xmlns:cx2="http://schemas.microsoft.com/office/drawing/2015/10/21/chartex" xmlns:cx3="http://schemas.microsoft.com/office/drawing/2016/5/9/chartex" xmlns:cx4="http://schemas.microsoft.com/office/drawing/2016/5/10/chartex" xmlns:cx5="http://schemas.microsoft.com/office/drawing/2016/5/11/chartex" xmlns:cx6="http://schemas.microsoft.com/office/drawing/2016/5/12/chartex" xmlns:cx7="http://schemas.microsoft.com/office/drawing/2016/5/13/chartex" xmlns:cx8="http://schemas.microsoft.com/office/drawing/2016/5/14/chartex" xmlns:mc="http://schemas.openxmlformats.org/markup-compatibility/2006" xmlns:aink="http://schemas.microsoft.com/office/drawing/2016/ink" xmlns:am3d="http://schemas.microsoft.com/office/drawing/2017/model3d" xmlns:o="urn:schemas-microsoft-com:office:office" xmlns:r="http://schemas.openxmlformats.org/officeDocument/2006/relationships" xmlns:m="http://schemas.openxmlformats.org/officeDocument/2006/math" xmlns:v="urn:schemas-microsoft-com:vml" xmlns:wp14="http://schemas.microsoft.com/office/word/2010/wordprocessingDrawing" xmlns:wp="http://schemas.openxmlformats.org/drawingml/2006/wordprocessingDrawing" xmlns:w10="urn:schemas-microsoft-com:office:word" xmlns:w="http://schemas.openxmlformats.org/wordprocessingml/2006/main" xmlns:w14="http://schemas.microsoft.com/office/word/2010/wordml" xmlns:w15="http://schemas.microsoft.com/office/word/2012/wordml" xmlns:w16cid="http://schemas.microsoft.com/office/word/2016/wordml/cid" xmlns:w16se="http://schemas.microsoft.com/office/word/2015/wordml/symex" xmlns:wpg="http://schemas.microsoft.com/office/word/2010/wordprocessingGroup" xmlns:wpi="http://schemas.microsoft.com/office/word/2010/wordprocessingInk" xmlns:wne="http://schemas.microsoft.com/office/word/2006/wordml" xmlns:wps="http://schemas.microsoft.com/office/word/2010/wordprocessingShape" mc:Ignorable="w14 w15 w16se w16cid wp14">
   <w:abstractNum w:abstractNumId="0" w15:restartNumberingAfterBreak="0">
     <w:nsid w:val="01512F1A"/>
     <w:multiLevelType w:val="hybridMultilevel"/>
@@ -3953,7 +3869,7 @@
   <w:abstractNum w:abstractNumId="3" w15:restartNumberingAfterBreak="0">
     <w:nsid w:val="3ECD1077"/>
     <w:multiLevelType w:val="hybridMultilevel"/>
-    <w:tmpl w:val="9EB043D8"/>
+    <w:tmpl w:val="CF463902"/>
     <w:lvl w:ilvl="0" w:tplc="04090001">
       <w:start w:val="1"/>
       <w:numFmt w:val="bullet"/>
@@ -3978,7 +3894,7 @@
         <w:rFonts w:ascii="Courier New" w:hAnsi="Courier New" w:cs="Courier New" w:hint="default"/>
       </w:rPr>
     </w:lvl>
-    <w:lvl w:ilvl="2" w:tplc="04090005" w:tentative="1">
+    <w:lvl w:ilvl="2" w:tplc="04090005">
       <w:start w:val="1"/>
       <w:numFmt w:val="bullet"/>
       <w:lvlText w:val=""/>
@@ -3990,7 +3906,7 @@
         <w:rFonts w:ascii="Wingdings" w:hAnsi="Wingdings" w:hint="default"/>
       </w:rPr>
     </w:lvl>
-    <w:lvl w:ilvl="3" w:tplc="04090001" w:tentative="1">
+    <w:lvl w:ilvl="3" w:tplc="04090001">
       <w:start w:val="1"/>
       <w:numFmt w:val="bullet"/>
       <w:lvlText w:val=""/>
@@ -4731,7 +4647,7 @@
 </file>
 
 <file path=word/styles.xml><?xml version="1.0" encoding="utf-8"?>
-<w:styles xmlns:mc="http://schemas.openxmlformats.org/markup-compatibility/2006" xmlns:r="http://schemas.openxmlformats.org/officeDocument/2006/relationships" xmlns:w="http://schemas.openxmlformats.org/wordprocessingml/2006/main" xmlns:w14="http://schemas.microsoft.com/office/word/2010/wordml" xmlns:w15="http://schemas.microsoft.com/office/word/2012/wordml" xmlns:w16cex="http://schemas.microsoft.com/office/word/2018/wordml/cex" xmlns:w16cid="http://schemas.microsoft.com/office/word/2016/wordml/cid" xmlns:w16="http://schemas.microsoft.com/office/word/2018/wordml" xmlns:w16se="http://schemas.microsoft.com/office/word/2015/wordml/symex" mc:Ignorable="w14 w15 w16se w16cid w16 w16cex">
+<w:styles xmlns:mc="http://schemas.openxmlformats.org/markup-compatibility/2006" xmlns:r="http://schemas.openxmlformats.org/officeDocument/2006/relationships" xmlns:w="http://schemas.openxmlformats.org/wordprocessingml/2006/main" xmlns:w14="http://schemas.microsoft.com/office/word/2010/wordml" xmlns:w15="http://schemas.microsoft.com/office/word/2012/wordml" xmlns:w16cid="http://schemas.microsoft.com/office/word/2016/wordml/cid" xmlns:w16se="http://schemas.microsoft.com/office/word/2015/wordml/symex" mc:Ignorable="w14 w15 w16se w16cid">
   <w:docDefaults>
     <w:rPrDefault>
       <w:rPr>
@@ -5127,7 +5043,6 @@
     <w:rsid w:val="002838C4"/>
     <w:rPr>
       <w:rFonts w:ascii="Times New Roman" w:eastAsia="Times New Roman" w:hAnsi="Times New Roman" w:cs="Times New Roman"/>
-      <w:lang w:val="en-MX"/>
     </w:rPr>
   </w:style>
   <w:style w:type="paragraph" w:styleId="Heading1">
@@ -5188,7 +5103,6 @@
     <w:rPr>
       <w:b/>
       <w:bCs/>
-      <w:lang w:val="en-US"/>
     </w:rPr>
   </w:style>
   <w:style w:type="paragraph" w:styleId="Heading5">
@@ -5207,7 +5121,6 @@
       <w:bCs/>
       <w:sz w:val="20"/>
       <w:szCs w:val="20"/>
-      <w:lang w:val="en-US"/>
     </w:rPr>
   </w:style>
   <w:style w:type="character" w:default="1" w:styleId="DefaultParagraphFont">
@@ -5246,9 +5159,6 @@
     <w:pPr>
       <w:spacing w:before="100" w:beforeAutospacing="1" w:after="100" w:afterAutospacing="1"/>
     </w:pPr>
-    <w:rPr>
-      <w:lang w:val="en-US"/>
-    </w:rPr>
   </w:style>
   <w:style w:type="character" w:styleId="Hyperlink">
     <w:name w:val="Hyperlink"/>
@@ -5299,7 +5209,6 @@
     </w:pPr>
     <w:rPr>
       <w:rFonts w:asciiTheme="minorHAnsi" w:eastAsiaTheme="minorHAnsi" w:hAnsiTheme="minorHAnsi" w:cstheme="minorBidi"/>
-      <w:lang w:val="en-US"/>
     </w:rPr>
   </w:style>
   <w:style w:type="paragraph" w:styleId="HTMLPreformatted">
@@ -5345,7 +5254,6 @@
       <w:rFonts w:ascii="Courier New" w:eastAsia="Times New Roman" w:hAnsi="Courier New" w:cs="Courier New"/>
       <w:sz w:val="20"/>
       <w:szCs w:val="20"/>
-      <w:lang w:val="en-MX"/>
     </w:rPr>
   </w:style>
   <w:style w:type="character" w:styleId="FollowedHyperlink">
@@ -5371,7 +5279,6 @@
       <w:color w:val="2F5496" w:themeColor="accent1" w:themeShade="BF"/>
       <w:sz w:val="32"/>
       <w:szCs w:val="32"/>
-      <w:lang w:val="en-MX"/>
     </w:rPr>
   </w:style>
   <w:style w:type="character" w:styleId="Strong">
@@ -5397,7 +5304,6 @@
       <w:color w:val="2F5496" w:themeColor="accent1" w:themeShade="BF"/>
       <w:sz w:val="26"/>
       <w:szCs w:val="26"/>
-      <w:lang w:val="en-MX"/>
     </w:rPr>
   </w:style>
   <w:style w:type="character" w:styleId="UnresolvedMention">

</xml_diff>